<commit_message>
Contrast Threshold — Escape-shift to hide the display at any time.
Signed-off-by: John Maunsell <maunsell@uchicago.edu>
</commit_message>
<xml_diff>
--- a/Contrast Thresholds/Contrast Thresholds Guide.docx
+++ b/Contrast Thresholds/Contrast Thresholds Guide.docx
@@ -41,64 +41,33 @@
         <w:jc w:val="both"/>
         <w:rPr>
           <w:rFonts w:ascii="Arial" w:hAnsi="Arial" w:cs="Arial"/>
-          <w:sz w:val="20"/>
-          <w:szCs w:val="20"/>
-        </w:rPr>
-      </w:pPr>
-      <w:r>
-        <w:rPr>
-          <w:rFonts w:ascii="Arial" w:hAnsi="Arial" w:cs="Arial"/>
-          <w:b/>
-          <w:sz w:val="20"/>
-          <w:szCs w:val="20"/>
-        </w:rPr>
-        <w:t>Goals:</w:t>
-      </w:r>
-      <w:r>
-        <w:rPr>
-          <w:rFonts w:ascii="Arial" w:hAnsi="Arial" w:cs="Arial"/>
-          <w:b/>
-          <w:sz w:val="20"/>
-          <w:szCs w:val="20"/>
-        </w:rPr>
-        <w:t xml:space="preserve"> </w:t>
-      </w:r>
+          <w:b/>
+          <w:sz w:val="20"/>
+          <w:szCs w:val="20"/>
+        </w:rPr>
+      </w:pPr>
     </w:p>
     <w:p>
       <w:pPr>
         <w:spacing w:after="120"/>
         <w:jc w:val="both"/>
-        <w:rPr>
-          <w:rFonts w:ascii="Arial" w:hAnsi="Arial" w:cs="Arial"/>
-          <w:sz w:val="20"/>
-          <w:szCs w:val="20"/>
-        </w:rPr>
-      </w:pPr>
-      <w:r>
-        <w:rPr>
-          <w:rFonts w:ascii="Arial" w:hAnsi="Arial" w:cs="Arial"/>
-          <w:b/>
-          <w:sz w:val="20"/>
-          <w:szCs w:val="20"/>
-        </w:rPr>
-        <w:t>Reading:</w:t>
-      </w:r>
-      <w:r>
-        <w:rPr>
-          <w:rFonts w:ascii="Arial" w:hAnsi="Arial" w:cs="Arial"/>
-          <w:b/>
-          <w:sz w:val="20"/>
-          <w:szCs w:val="20"/>
-        </w:rPr>
-        <w:t xml:space="preserve"> </w:t>
-      </w:r>
-      <w:r>
-        <w:rPr>
-          <w:rFonts w:ascii="Arial" w:hAnsi="Arial" w:cs="Arial"/>
-          <w:sz w:val="20"/>
-          <w:szCs w:val="20"/>
-        </w:rPr>
-        <w:t>There is no required reading for this lab.</w:t>
+        <w:outlineLvl w:val="0"/>
+        <w:rPr>
+          <w:rFonts w:ascii="Arial" w:hAnsi="Arial" w:cs="Arial"/>
+          <w:b/>
+          <w:sz w:val="20"/>
+          <w:szCs w:val="20"/>
+        </w:rPr>
+      </w:pPr>
+      <w:r>
+        <w:rPr>
+          <w:rFonts w:ascii="Arial" w:hAnsi="Arial" w:cs="Arial"/>
+          <w:b/>
+          <w:i/>
+          <w:sz w:val="20"/>
+          <w:szCs w:val="20"/>
+        </w:rPr>
+        <w:t xml:space="preserve">PDF Dimensions need to be adjusted again </w:t>
       </w:r>
     </w:p>
     <w:p>
@@ -118,24 +87,88 @@
           <w:sz w:val="20"/>
           <w:szCs w:val="20"/>
         </w:rPr>
-        <w:t>Safety:</w:t>
-      </w:r>
-      <w:r>
-        <w:rPr>
-          <w:rFonts w:ascii="Arial" w:hAnsi="Arial" w:cs="Arial"/>
-          <w:b/>
-          <w:sz w:val="20"/>
-          <w:szCs w:val="20"/>
-        </w:rPr>
-        <w:t xml:space="preserve"> </w:t>
-      </w:r>
-      <w:r>
-        <w:rPr>
-          <w:rFonts w:ascii="Arial" w:hAnsi="Arial" w:cs="Arial"/>
-          <w:sz w:val="20"/>
-          <w:szCs w:val="20"/>
-        </w:rPr>
-        <w:t xml:space="preserve">There are no lab safety issues related to this study.  You will be working only with a desktop computer and its visual display.  No PPE (personal protective equipment) is required or recommended. </w:t>
+        <w:t>Goals:</w:t>
+      </w:r>
+      <w:r>
+        <w:rPr>
+          <w:rFonts w:ascii="Arial" w:hAnsi="Arial" w:cs="Arial"/>
+          <w:b/>
+          <w:sz w:val="20"/>
+          <w:szCs w:val="20"/>
+        </w:rPr>
+        <w:t xml:space="preserve"> </w:t>
+      </w:r>
+      <w:r>
+        <w:rPr>
+          <w:rFonts w:ascii="Arial" w:hAnsi="Arial" w:cs="Arial"/>
+          <w:sz w:val="20"/>
+          <w:szCs w:val="20"/>
+        </w:rPr>
+        <w:t xml:space="preserve">In this lab, you will explore the Weber-Fechner law by measuring your visual contrast increment threshold on different background contrasts. </w:t>
+      </w:r>
+      <w:r>
+        <w:rPr>
+          <w:rFonts w:ascii="Arial" w:hAnsi="Arial" w:cs="Arial"/>
+          <w:sz w:val="20"/>
+          <w:szCs w:val="20"/>
+        </w:rPr>
+        <w:t xml:space="preserve">You will collect a substantial psychophysical data set that will allow you to quantitatively assess the relationship between background contrast and </w:t>
+      </w:r>
+      <w:r>
+        <w:rPr>
+          <w:rFonts w:ascii="Arial" w:hAnsi="Arial" w:cs="Arial"/>
+          <w:sz w:val="20"/>
+          <w:szCs w:val="20"/>
+        </w:rPr>
+        <w:t>contrast increment threshold. You will gain experience with challenges of obtaining high-quality threshold-level</w:t>
+      </w:r>
+      <w:r>
+        <w:rPr>
+          <w:rFonts w:ascii="Arial" w:hAnsi="Arial" w:cs="Arial"/>
+          <w:sz w:val="20"/>
+          <w:szCs w:val="20"/>
+        </w:rPr>
+        <w:t xml:space="preserve"> behavioral performance, and intuition </w:t>
+      </w:r>
+      <w:r>
+        <w:rPr>
+          <w:rFonts w:ascii="Arial" w:hAnsi="Arial" w:cs="Arial"/>
+          <w:sz w:val="20"/>
+          <w:szCs w:val="20"/>
+        </w:rPr>
+        <w:t>for</w:t>
+      </w:r>
+      <w:r>
+        <w:rPr>
+          <w:rFonts w:ascii="Arial" w:hAnsi="Arial" w:cs="Arial"/>
+          <w:sz w:val="20"/>
+          <w:szCs w:val="20"/>
+        </w:rPr>
+        <w:t xml:space="preserve"> the number of trials needed for reliable measurement of binomial variables. This lab will also introduce you to the </w:t>
+      </w:r>
+      <w:r>
+        <w:rPr>
+          <w:rFonts w:ascii="Arial" w:hAnsi="Arial" w:cs="Arial"/>
+          <w:sz w:val="20"/>
+          <w:szCs w:val="20"/>
+        </w:rPr>
+        <w:t>process</w:t>
+      </w:r>
+      <w:r>
+        <w:rPr>
+          <w:rFonts w:ascii="Arial" w:hAnsi="Arial" w:cs="Arial"/>
+          <w:sz w:val="20"/>
+          <w:szCs w:val="20"/>
+        </w:rPr>
+        <w:t xml:space="preserve"> of preparing a </w:t>
+      </w:r>
+      <w:r>
+        <w:rPr>
+          <w:rFonts w:ascii="Arial" w:hAnsi="Arial" w:cs="Arial"/>
+          <w:sz w:val="20"/>
+          <w:szCs w:val="20"/>
+        </w:rPr>
+        <w:t>well-formulated lab report.</w:t>
       </w:r>
     </w:p>
     <w:p>
@@ -155,6 +188,128 @@
           <w:sz w:val="20"/>
           <w:szCs w:val="20"/>
         </w:rPr>
+        <w:t>Reading:</w:t>
+      </w:r>
+      <w:r>
+        <w:rPr>
+          <w:rFonts w:ascii="Arial" w:hAnsi="Arial" w:cs="Arial"/>
+          <w:b/>
+          <w:sz w:val="20"/>
+          <w:szCs w:val="20"/>
+        </w:rPr>
+        <w:t xml:space="preserve"> </w:t>
+      </w:r>
+      <w:r>
+        <w:rPr>
+          <w:rFonts w:ascii="Arial" w:hAnsi="Arial" w:cs="Arial"/>
+          <w:sz w:val="20"/>
+          <w:szCs w:val="20"/>
+        </w:rPr>
+        <w:t>There is no required reading for this lab.</w:t>
+      </w:r>
+    </w:p>
+    <w:p>
+      <w:pPr>
+        <w:spacing w:after="120"/>
+        <w:jc w:val="both"/>
+        <w:rPr>
+          <w:rFonts w:ascii="Arial" w:hAnsi="Arial" w:cs="Arial"/>
+          <w:sz w:val="20"/>
+          <w:szCs w:val="20"/>
+        </w:rPr>
+      </w:pPr>
+      <w:r>
+        <w:rPr>
+          <w:rFonts w:ascii="Arial" w:hAnsi="Arial" w:cs="Arial"/>
+          <w:b/>
+          <w:sz w:val="20"/>
+          <w:szCs w:val="20"/>
+        </w:rPr>
+        <w:t>Safety:</w:t>
+      </w:r>
+      <w:r>
+        <w:rPr>
+          <w:rFonts w:ascii="Arial" w:hAnsi="Arial" w:cs="Arial"/>
+          <w:b/>
+          <w:sz w:val="20"/>
+          <w:szCs w:val="20"/>
+        </w:rPr>
+        <w:t xml:space="preserve"> </w:t>
+      </w:r>
+      <w:r>
+        <w:rPr>
+          <w:rFonts w:ascii="Arial" w:hAnsi="Arial" w:cs="Arial"/>
+          <w:sz w:val="20"/>
+          <w:szCs w:val="20"/>
+        </w:rPr>
+        <w:t>There are no lab safety issues related to this study.</w:t>
+      </w:r>
+      <w:r>
+        <w:rPr>
+          <w:rFonts w:ascii="Arial" w:hAnsi="Arial" w:cs="Arial"/>
+          <w:sz w:val="20"/>
+          <w:szCs w:val="20"/>
+        </w:rPr>
+        <w:t xml:space="preserve"> </w:t>
+      </w:r>
+      <w:r>
+        <w:rPr>
+          <w:rFonts w:ascii="Arial" w:hAnsi="Arial" w:cs="Arial"/>
+          <w:sz w:val="20"/>
+          <w:szCs w:val="20"/>
+        </w:rPr>
+        <w:t>You will be working only with a desktop computer and its visual display.</w:t>
+      </w:r>
+      <w:r>
+        <w:rPr>
+          <w:rFonts w:ascii="Arial" w:hAnsi="Arial" w:cs="Arial"/>
+          <w:sz w:val="20"/>
+          <w:szCs w:val="20"/>
+        </w:rPr>
+        <w:t xml:space="preserve"> </w:t>
+      </w:r>
+      <w:r>
+        <w:rPr>
+          <w:rFonts w:ascii="Arial" w:hAnsi="Arial" w:cs="Arial"/>
+          <w:sz w:val="20"/>
+          <w:szCs w:val="20"/>
+        </w:rPr>
+        <w:t>No personal protective equipment</w:t>
+      </w:r>
+      <w:r>
+        <w:rPr>
+          <w:rFonts w:ascii="Arial" w:hAnsi="Arial" w:cs="Arial"/>
+          <w:sz w:val="20"/>
+          <w:szCs w:val="20"/>
+        </w:rPr>
+        <w:t xml:space="preserve"> (PPE</w:t>
+      </w:r>
+      <w:r>
+        <w:rPr>
+          <w:rFonts w:ascii="Arial" w:hAnsi="Arial" w:cs="Arial"/>
+          <w:sz w:val="20"/>
+          <w:szCs w:val="20"/>
+        </w:rPr>
+        <w:t xml:space="preserve">) is required or recommended. </w:t>
+      </w:r>
+    </w:p>
+    <w:p>
+      <w:pPr>
+        <w:spacing w:after="120"/>
+        <w:jc w:val="both"/>
+        <w:rPr>
+          <w:rFonts w:ascii="Arial" w:hAnsi="Arial" w:cs="Arial"/>
+          <w:sz w:val="20"/>
+          <w:szCs w:val="20"/>
+        </w:rPr>
+      </w:pPr>
+      <w:r>
+        <w:rPr>
+          <w:rFonts w:ascii="Arial" w:hAnsi="Arial" w:cs="Arial"/>
+          <w:b/>
+          <w:sz w:val="20"/>
+          <w:szCs w:val="20"/>
+        </w:rPr>
         <w:t>Data:</w:t>
       </w:r>
       <w:r>
@@ -172,7 +327,23 @@
           <w:sz w:val="20"/>
           <w:szCs w:val="20"/>
         </w:rPr>
-        <w:t xml:space="preserve">You should collect high-quality psychophysical data using </w:t>
+        <w:t xml:space="preserve">You </w:t>
+      </w:r>
+      <w:r>
+        <w:rPr>
+          <w:rFonts w:ascii="Arial" w:hAnsi="Arial" w:cs="Arial"/>
+          <w:sz w:val="20"/>
+          <w:szCs w:val="20"/>
+        </w:rPr>
+        <w:t>will</w:t>
+      </w:r>
+      <w:r>
+        <w:rPr>
+          <w:rFonts w:ascii="Arial" w:hAnsi="Arial" w:cs="Arial"/>
+          <w:sz w:val="20"/>
+          <w:szCs w:val="20"/>
+        </w:rPr>
+        <w:t xml:space="preserve"> collect psychophysical data using </w:t>
       </w:r>
       <w:r>
         <w:rPr>
@@ -188,31 +359,95 @@
           <w:sz w:val="20"/>
           <w:szCs w:val="20"/>
         </w:rPr>
-        <w:t xml:space="preserve"> increments and </w:t>
-      </w:r>
-      <w:r>
-        <w:rPr>
-          <w:rFonts w:ascii="Arial" w:hAnsi="Arial" w:cs="Arial"/>
-          <w:sz w:val="20"/>
-          <w:szCs w:val="20"/>
-        </w:rPr>
-        <w:t>two</w:t>
-      </w:r>
-      <w:r>
-        <w:rPr>
-          <w:rFonts w:ascii="Arial" w:hAnsi="Arial" w:cs="Arial"/>
-          <w:sz w:val="20"/>
-          <w:szCs w:val="20"/>
-        </w:rPr>
-        <w:t xml:space="preserve"> base contrasts.  Working in pairs, each student should </w:t>
-      </w:r>
-      <w:r>
-        <w:rPr>
-          <w:rFonts w:ascii="Arial" w:hAnsi="Arial" w:cs="Arial"/>
-          <w:sz w:val="20"/>
-          <w:szCs w:val="20"/>
-        </w:rPr>
-        <w:t xml:space="preserve">serve as a subject for two of the base contrasts. </w:t>
+        <w:t xml:space="preserve"> increments at</w:t>
+      </w:r>
+      <w:r>
+        <w:rPr>
+          <w:rFonts w:ascii="Arial" w:hAnsi="Arial" w:cs="Arial"/>
+          <w:sz w:val="20"/>
+          <w:szCs w:val="20"/>
+        </w:rPr>
+        <w:t xml:space="preserve"> each</w:t>
+      </w:r>
+      <w:r>
+        <w:rPr>
+          <w:rFonts w:ascii="Arial" w:hAnsi="Arial" w:cs="Arial"/>
+          <w:sz w:val="20"/>
+          <w:szCs w:val="20"/>
+        </w:rPr>
+        <w:t xml:space="preserve"> of</w:t>
+      </w:r>
+      <w:r>
+        <w:rPr>
+          <w:rFonts w:ascii="Arial" w:hAnsi="Arial" w:cs="Arial"/>
+          <w:sz w:val="20"/>
+          <w:szCs w:val="20"/>
+        </w:rPr>
+        <w:t xml:space="preserve"> four different </w:t>
+      </w:r>
+      <w:r>
+        <w:rPr>
+          <w:rFonts w:ascii="Arial" w:hAnsi="Arial" w:cs="Arial"/>
+          <w:sz w:val="20"/>
+          <w:szCs w:val="20"/>
+        </w:rPr>
+        <w:t>base contrasts.</w:t>
+      </w:r>
+      <w:r>
+        <w:rPr>
+          <w:rFonts w:ascii="Arial" w:hAnsi="Arial" w:cs="Arial"/>
+          <w:sz w:val="20"/>
+          <w:szCs w:val="20"/>
+        </w:rPr>
+        <w:t xml:space="preserve"> </w:t>
+      </w:r>
+      <w:r>
+        <w:rPr>
+          <w:rFonts w:ascii="Arial" w:hAnsi="Arial" w:cs="Arial"/>
+          <w:sz w:val="20"/>
+          <w:szCs w:val="20"/>
+        </w:rPr>
+        <w:t xml:space="preserve">Working in pairs, each student </w:t>
+      </w:r>
+      <w:r>
+        <w:rPr>
+          <w:rFonts w:ascii="Arial" w:hAnsi="Arial" w:cs="Arial"/>
+          <w:sz w:val="20"/>
+          <w:szCs w:val="20"/>
+        </w:rPr>
+        <w:t>will</w:t>
+      </w:r>
+      <w:r>
+        <w:rPr>
+          <w:rFonts w:ascii="Arial" w:hAnsi="Arial" w:cs="Arial"/>
+          <w:sz w:val="20"/>
+          <w:szCs w:val="20"/>
+        </w:rPr>
+        <w:t xml:space="preserve"> </w:t>
+      </w:r>
+      <w:r>
+        <w:rPr>
+          <w:rFonts w:ascii="Arial" w:hAnsi="Arial" w:cs="Arial"/>
+          <w:sz w:val="20"/>
+          <w:szCs w:val="20"/>
+        </w:rPr>
+        <w:t xml:space="preserve">serve as a subject for two of the </w:t>
+      </w:r>
+      <w:r>
+        <w:rPr>
+          <w:rFonts w:ascii="Arial" w:hAnsi="Arial" w:cs="Arial"/>
+          <w:sz w:val="20"/>
+          <w:szCs w:val="20"/>
+        </w:rPr>
+        <w:t xml:space="preserve">four </w:t>
+      </w:r>
+      <w:r>
+        <w:rPr>
+          <w:rFonts w:ascii="Arial" w:hAnsi="Arial" w:cs="Arial"/>
+          <w:sz w:val="20"/>
+          <w:szCs w:val="20"/>
+        </w:rPr>
+        <w:t xml:space="preserve">base contrasts. </w:t>
       </w:r>
     </w:p>
     <w:p>
@@ -267,7 +502,15 @@
           <w:sz w:val="20"/>
           <w:szCs w:val="20"/>
         </w:rPr>
-        <w:t>Your report should include some consideration of the following:</w:t>
+        <w:t>In preparing your report, you should consider</w:t>
+      </w:r>
+      <w:r>
+        <w:rPr>
+          <w:rFonts w:ascii="Arial" w:hAnsi="Arial" w:cs="Arial"/>
+          <w:sz w:val="20"/>
+          <w:szCs w:val="20"/>
+        </w:rPr>
+        <w:t xml:space="preserve"> the following:</w:t>
       </w:r>
     </w:p>
     <w:p>
@@ -331,31 +574,47 @@
           <w:sz w:val="20"/>
           <w:szCs w:val="20"/>
         </w:rPr>
-        <w:t xml:space="preserve"> The task design you will use is a two-alternative spatial forced-choice design.  </w:t>
-      </w:r>
-      <w:r>
-        <w:rPr>
-          <w:rFonts w:ascii="Arial" w:hAnsi="Arial" w:cs="Arial"/>
-          <w:sz w:val="20"/>
-          <w:szCs w:val="20"/>
-        </w:rPr>
-        <w:t xml:space="preserve">Although a Yes-No design </w:t>
-      </w:r>
-      <w:r>
-        <w:rPr>
-          <w:rFonts w:ascii="Arial" w:hAnsi="Arial" w:cs="Arial"/>
-          <w:sz w:val="20"/>
-          <w:szCs w:val="20"/>
-        </w:rPr>
-        <w:t>(in which a single stimulus either does or does not increment its contrast) could have been used, but is generally considered a less reli</w:t>
-      </w:r>
-      <w:r>
-        <w:rPr>
-          <w:rFonts w:ascii="Arial" w:hAnsi="Arial" w:cs="Arial"/>
-          <w:sz w:val="20"/>
-          <w:szCs w:val="20"/>
-        </w:rPr>
-        <w:t>able way to measure thresholds. How many stimulus repeats are required to get reliable data?</w:t>
+        <w:t xml:space="preserve"> </w:t>
+      </w:r>
+      <w:r>
+        <w:rPr>
+          <w:rFonts w:ascii="Arial" w:hAnsi="Arial" w:cs="Arial"/>
+          <w:sz w:val="20"/>
+          <w:szCs w:val="20"/>
+        </w:rPr>
+        <w:t>How many stimulus repeats are required to get reliable data?</w:t>
+      </w:r>
+      <w:r>
+        <w:rPr>
+          <w:rFonts w:ascii="Arial" w:hAnsi="Arial" w:cs="Arial"/>
+          <w:sz w:val="20"/>
+          <w:szCs w:val="20"/>
+        </w:rPr>
+        <w:t xml:space="preserve"> </w:t>
+      </w:r>
+      <w:r>
+        <w:rPr>
+          <w:rFonts w:ascii="Arial" w:hAnsi="Arial" w:cs="Arial"/>
+          <w:sz w:val="20"/>
+          <w:szCs w:val="20"/>
+        </w:rPr>
+        <w:t xml:space="preserve">Why was the contrast increment presented only briefly? </w:t>
+      </w:r>
+      <w:r>
+        <w:rPr>
+          <w:rFonts w:ascii="Arial" w:hAnsi="Arial" w:cs="Arial"/>
+          <w:sz w:val="20"/>
+          <w:szCs w:val="20"/>
+        </w:rPr>
+        <w:t xml:space="preserve">Why was a two-alternative force choice design selected </w:t>
+      </w:r>
+      <w:r>
+        <w:rPr>
+          <w:rFonts w:ascii="Arial" w:hAnsi="Arial" w:cs="Arial"/>
+          <w:sz w:val="20"/>
+          <w:szCs w:val="20"/>
+        </w:rPr>
+        <w:t>rather than a yes/no design (in which each trial has a single stimulus that either does or does not increase contrast)?</w:t>
       </w:r>
     </w:p>
     <w:p>
@@ -391,23 +650,103 @@
           <w:sz w:val="20"/>
           <w:szCs w:val="20"/>
         </w:rPr>
-        <w:t xml:space="preserve">Include a figure showing your data in your lab report.  </w:t>
-      </w:r>
-      <w:r>
-        <w:rPr>
-          <w:rFonts w:ascii="Arial" w:hAnsi="Arial" w:cs="Arial"/>
-          <w:sz w:val="20"/>
-          <w:szCs w:val="20"/>
-        </w:rPr>
-        <w:t>Are your data generally consistent between subjects/base contrasts?  Are there outlier points? If so, do you know why?</w:t>
-      </w:r>
-      <w:r>
-        <w:rPr>
-          <w:rFonts w:ascii="Arial" w:hAnsi="Arial" w:cs="Arial"/>
-          <w:sz w:val="20"/>
-          <w:szCs w:val="20"/>
-        </w:rPr>
-        <w:t xml:space="preserve"> What do your data say about the Weber-Fechner law?</w:t>
+        <w:t>Include a figure showing your data in your report.</w:t>
+      </w:r>
+      <w:r>
+        <w:rPr>
+          <w:rFonts w:ascii="Arial" w:hAnsi="Arial" w:cs="Arial"/>
+          <w:sz w:val="20"/>
+          <w:szCs w:val="20"/>
+        </w:rPr>
+        <w:t xml:space="preserve"> </w:t>
+      </w:r>
+      <w:r>
+        <w:rPr>
+          <w:rFonts w:ascii="Arial" w:hAnsi="Arial" w:cs="Arial"/>
+          <w:sz w:val="20"/>
+          <w:szCs w:val="20"/>
+        </w:rPr>
+        <w:t>Are your d</w:t>
+      </w:r>
+      <w:r>
+        <w:rPr>
+          <w:rFonts w:ascii="Arial" w:hAnsi="Arial" w:cs="Arial"/>
+          <w:sz w:val="20"/>
+          <w:szCs w:val="20"/>
+        </w:rPr>
+        <w:t xml:space="preserve">ata consistent between subjects and </w:t>
+      </w:r>
+      <w:r>
+        <w:rPr>
+          <w:rFonts w:ascii="Arial" w:hAnsi="Arial" w:cs="Arial"/>
+          <w:sz w:val="20"/>
+          <w:szCs w:val="20"/>
+        </w:rPr>
+        <w:t>base contrasts?</w:t>
+      </w:r>
+      <w:r>
+        <w:rPr>
+          <w:rFonts w:ascii="Arial" w:hAnsi="Arial" w:cs="Arial"/>
+          <w:sz w:val="20"/>
+          <w:szCs w:val="20"/>
+        </w:rPr>
+        <w:t xml:space="preserve"> </w:t>
+      </w:r>
+      <w:r>
+        <w:rPr>
+          <w:rFonts w:ascii="Arial" w:hAnsi="Arial" w:cs="Arial"/>
+          <w:sz w:val="20"/>
+          <w:szCs w:val="20"/>
+        </w:rPr>
+        <w:t>Can you explain any inconsistencies?</w:t>
+      </w:r>
+      <w:r>
+        <w:rPr>
+          <w:rFonts w:ascii="Arial" w:hAnsi="Arial" w:cs="Arial"/>
+          <w:sz w:val="20"/>
+          <w:szCs w:val="20"/>
+        </w:rPr>
+        <w:t xml:space="preserve"> </w:t>
+      </w:r>
+      <w:r>
+        <w:rPr>
+          <w:rFonts w:ascii="Arial" w:hAnsi="Arial" w:cs="Arial"/>
+          <w:sz w:val="20"/>
+          <w:szCs w:val="20"/>
+        </w:rPr>
+        <w:t xml:space="preserve">What </w:t>
+      </w:r>
+      <w:r>
+        <w:rPr>
+          <w:rFonts w:ascii="Arial" w:hAnsi="Arial" w:cs="Arial"/>
+          <w:sz w:val="20"/>
+          <w:szCs w:val="20"/>
+        </w:rPr>
+        <w:t>do you</w:t>
+      </w:r>
+      <w:r>
+        <w:rPr>
+          <w:rFonts w:ascii="Arial" w:hAnsi="Arial" w:cs="Arial"/>
+          <w:sz w:val="20"/>
+          <w:szCs w:val="20"/>
+        </w:rPr>
+        <w:t>r</w:t>
+      </w:r>
+      <w:r>
+        <w:rPr>
+          <w:rFonts w:ascii="Arial" w:hAnsi="Arial" w:cs="Arial"/>
+          <w:sz w:val="20"/>
+          <w:szCs w:val="20"/>
+        </w:rPr>
+        <w:t xml:space="preserve"> data say in terms of</w:t>
+      </w:r>
+      <w:r>
+        <w:rPr>
+          <w:rFonts w:ascii="Arial" w:hAnsi="Arial" w:cs="Arial"/>
+          <w:sz w:val="20"/>
+          <w:szCs w:val="20"/>
+        </w:rPr>
+        <w:t xml:space="preserve"> the Weber-Fechner law?</w:t>
       </w:r>
       <w:r>
         <w:rPr>
@@ -451,15 +790,39 @@
           <w:sz w:val="20"/>
           <w:szCs w:val="20"/>
         </w:rPr>
-        <w:t>Discuss limitations of your data.  For example, how many</w:t>
-      </w:r>
-      <w:r>
-        <w:rPr>
-          <w:rFonts w:ascii="Arial" w:hAnsi="Arial" w:cs="Arial"/>
-          <w:sz w:val="20"/>
-          <w:szCs w:val="20"/>
-        </w:rPr>
-        <w:t xml:space="preserve"> samples would it take to get a single base contrast/increment value with a 95% confidence interval of 1%? </w:t>
+        <w:t>What are your conclusions?</w:t>
+      </w:r>
+      <w:r>
+        <w:rPr>
+          <w:rFonts w:ascii="Arial" w:hAnsi="Arial" w:cs="Arial"/>
+          <w:sz w:val="20"/>
+          <w:szCs w:val="20"/>
+        </w:rPr>
+        <w:t xml:space="preserve"> </w:t>
+      </w:r>
+      <w:r>
+        <w:rPr>
+          <w:rFonts w:ascii="Arial" w:hAnsi="Arial" w:cs="Arial"/>
+          <w:sz w:val="20"/>
+          <w:szCs w:val="20"/>
+        </w:rPr>
+        <w:t xml:space="preserve">What are the limitations of your data? </w:t>
+      </w:r>
+      <w:r>
+        <w:rPr>
+          <w:rFonts w:ascii="Arial" w:hAnsi="Arial" w:cs="Arial"/>
+          <w:sz w:val="20"/>
+          <w:szCs w:val="20"/>
+        </w:rPr>
+        <w:t>Do</w:t>
+      </w:r>
+      <w:r>
+        <w:rPr>
+          <w:rFonts w:ascii="Arial" w:hAnsi="Arial" w:cs="Arial"/>
+          <w:sz w:val="20"/>
+          <w:szCs w:val="20"/>
+        </w:rPr>
+        <w:t xml:space="preserve"> </w:t>
       </w:r>
       <w:r>
         <w:rPr>
@@ -537,8 +900,620 @@
           <w:sz w:val="20"/>
           <w:szCs w:val="20"/>
         </w:rPr>
-        <w:t xml:space="preserve">You will be using a Matlab application to collect your data.  The necessary software is installed and configured on each of the lab’s computers. </w:t>
-      </w:r>
+        <w:t xml:space="preserve">You will </w:t>
+      </w:r>
+      <w:r>
+        <w:rPr>
+          <w:rFonts w:ascii="Arial" w:hAnsi="Arial" w:cs="Arial"/>
+          <w:sz w:val="20"/>
+          <w:szCs w:val="20"/>
+        </w:rPr>
+        <w:t>use</w:t>
+      </w:r>
+      <w:r>
+        <w:rPr>
+          <w:rFonts w:ascii="Arial" w:hAnsi="Arial" w:cs="Arial"/>
+          <w:sz w:val="20"/>
+          <w:szCs w:val="20"/>
+        </w:rPr>
+        <w:t xml:space="preserve"> a Matlab application to collect your data.</w:t>
+      </w:r>
+      <w:r>
+        <w:rPr>
+          <w:rFonts w:ascii="Arial" w:hAnsi="Arial" w:cs="Arial"/>
+          <w:sz w:val="20"/>
+          <w:szCs w:val="20"/>
+        </w:rPr>
+        <w:t xml:space="preserve"> </w:t>
+      </w:r>
+      <w:r>
+        <w:rPr>
+          <w:rFonts w:ascii="Arial" w:hAnsi="Arial" w:cs="Arial"/>
+          <w:sz w:val="20"/>
+          <w:szCs w:val="20"/>
+        </w:rPr>
+        <w:t xml:space="preserve">The necessary software is installed and configured on each of </w:t>
+      </w:r>
+      <w:r>
+        <w:rPr>
+          <w:rFonts w:ascii="Arial" w:hAnsi="Arial" w:cs="Arial"/>
+          <w:sz w:val="20"/>
+          <w:szCs w:val="20"/>
+        </w:rPr>
+        <w:t>the lab’s computers.</w:t>
+      </w:r>
+      <w:r>
+        <w:rPr>
+          <w:rFonts w:ascii="Arial" w:hAnsi="Arial" w:cs="Arial"/>
+          <w:sz w:val="20"/>
+          <w:szCs w:val="20"/>
+        </w:rPr>
+        <w:t xml:space="preserve"> Use the following procedures to run the software.</w:t>
+      </w:r>
+    </w:p>
+    <w:p>
+      <w:pPr>
+        <w:spacing w:after="120"/>
+        <w:jc w:val="both"/>
+        <w:rPr>
+          <w:rFonts w:ascii="Arial" w:hAnsi="Arial" w:cs="Arial"/>
+          <w:sz w:val="20"/>
+          <w:szCs w:val="20"/>
+        </w:rPr>
+      </w:pPr>
+      <w:r>
+        <w:rPr>
+          <w:rFonts w:ascii="Arial" w:hAnsi="Arial" w:cs="Arial"/>
+          <w:noProof/>
+          <w:sz w:val="20"/>
+          <w:szCs w:val="20"/>
+        </w:rPr>
+        <w:drawing>
+          <wp:anchor distT="0" distB="0" distL="114300" distR="114300" simplePos="0" relativeHeight="251658240" behindDoc="0" locked="0" layoutInCell="1" allowOverlap="1" wp14:anchorId="78F0F1FD" wp14:editId="4365C0BE">
+            <wp:simplePos x="0" y="0"/>
+            <wp:positionH relativeFrom="column">
+              <wp:posOffset>4437435</wp:posOffset>
+            </wp:positionH>
+            <wp:positionV relativeFrom="paragraph">
+              <wp:posOffset>219710</wp:posOffset>
+            </wp:positionV>
+            <wp:extent cx="1522095" cy="569595"/>
+            <wp:effectExtent l="0" t="0" r="1905" b="0"/>
+            <wp:wrapSquare wrapText="bothSides"/>
+            <wp:docPr id="3" name="Picture 3" descr="../../Matlab.png"/>
+            <wp:cNvGraphicFramePr>
+              <a:graphicFrameLocks xmlns:a="http://schemas.openxmlformats.org/drawingml/2006/main" noChangeAspect="1"/>
+            </wp:cNvGraphicFramePr>
+            <a:graphic xmlns:a="http://schemas.openxmlformats.org/drawingml/2006/main">
+              <a:graphicData uri="http://schemas.openxmlformats.org/drawingml/2006/picture">
+                <pic:pic xmlns:pic="http://schemas.openxmlformats.org/drawingml/2006/picture">
+                  <pic:nvPicPr>
+                    <pic:cNvPr id="0" name="Picture 2" descr="../../Matlab.png"/>
+                    <pic:cNvPicPr>
+                      <a:picLocks noChangeAspect="1" noChangeArrowheads="1"/>
+                    </pic:cNvPicPr>
+                  </pic:nvPicPr>
+                  <pic:blipFill>
+                    <a:blip r:embed="rId7">
+                      <a:extLst>
+                        <a:ext uri="{28A0092B-C50C-407E-A947-70E740481C1C}">
+                          <a14:useLocalDpi xmlns:a14="http://schemas.microsoft.com/office/drawing/2010/main" val="0"/>
+                        </a:ext>
+                      </a:extLst>
+                    </a:blip>
+                    <a:srcRect/>
+                    <a:stretch>
+                      <a:fillRect/>
+                    </a:stretch>
+                  </pic:blipFill>
+                  <pic:spPr bwMode="auto">
+                    <a:xfrm>
+                      <a:off x="0" y="0"/>
+                      <a:ext cx="1522095" cy="569595"/>
+                    </a:xfrm>
+                    <a:prstGeom prst="rect">
+                      <a:avLst/>
+                    </a:prstGeom>
+                    <a:noFill/>
+                    <a:ln>
+                      <a:noFill/>
+                    </a:ln>
+                  </pic:spPr>
+                </pic:pic>
+              </a:graphicData>
+            </a:graphic>
+            <wp14:sizeRelH relativeFrom="page">
+              <wp14:pctWidth>0</wp14:pctWidth>
+            </wp14:sizeRelH>
+            <wp14:sizeRelV relativeFrom="page">
+              <wp14:pctHeight>0</wp14:pctHeight>
+            </wp14:sizeRelV>
+          </wp:anchor>
+        </w:drawing>
+      </w:r>
+      <w:r>
+        <w:rPr>
+          <w:rFonts w:ascii="Arial" w:hAnsi="Arial" w:cs="Arial"/>
+          <w:sz w:val="20"/>
+          <w:szCs w:val="20"/>
+        </w:rPr>
+        <w:t>1) Log into the “</w:t>
+      </w:r>
+      <w:proofErr w:type="spellStart"/>
+      <w:r>
+        <w:rPr>
+          <w:rFonts w:ascii="Arial" w:hAnsi="Arial" w:cs="Arial"/>
+          <w:sz w:val="20"/>
+          <w:szCs w:val="20"/>
+        </w:rPr>
+        <w:t>labuser</w:t>
+      </w:r>
+      <w:proofErr w:type="spellEnd"/>
+      <w:r>
+        <w:rPr>
+          <w:rFonts w:ascii="Arial" w:hAnsi="Arial" w:cs="Arial"/>
+          <w:sz w:val="20"/>
+          <w:szCs w:val="20"/>
+        </w:rPr>
+        <w:t>” account.</w:t>
+      </w:r>
+      <w:r>
+        <w:rPr>
+          <w:rFonts w:ascii="Arial" w:hAnsi="Arial" w:cs="Arial"/>
+          <w:sz w:val="20"/>
+          <w:szCs w:val="20"/>
+        </w:rPr>
+        <w:t xml:space="preserve"> </w:t>
+      </w:r>
+      <w:r>
+        <w:rPr>
+          <w:rFonts w:ascii="Arial" w:hAnsi="Arial" w:cs="Arial"/>
+          <w:sz w:val="20"/>
+          <w:szCs w:val="20"/>
+        </w:rPr>
+        <w:t>There is no password for this account</w:t>
+      </w:r>
+      <w:r>
+        <w:rPr>
+          <w:rFonts w:ascii="Arial" w:hAnsi="Arial" w:cs="Arial"/>
+          <w:sz w:val="20"/>
+          <w:szCs w:val="20"/>
+        </w:rPr>
+        <w:t xml:space="preserve">: Do </w:t>
+      </w:r>
+      <w:r>
+        <w:rPr>
+          <w:rFonts w:ascii="Arial" w:hAnsi="Arial" w:cs="Arial"/>
+          <w:sz w:val="20"/>
+          <w:szCs w:val="20"/>
+        </w:rPr>
+        <w:t>not enter anything in the password field.</w:t>
+      </w:r>
+    </w:p>
+    <w:p>
+      <w:pPr>
+        <w:spacing w:after="120"/>
+        <w:jc w:val="both"/>
+        <w:rPr>
+          <w:rFonts w:ascii="Arial" w:hAnsi="Arial" w:cs="Arial"/>
+          <w:sz w:val="20"/>
+          <w:szCs w:val="20"/>
+        </w:rPr>
+      </w:pPr>
+      <w:r>
+        <w:rPr>
+          <w:rFonts w:ascii="Arial" w:hAnsi="Arial" w:cs="Arial"/>
+          <w:sz w:val="20"/>
+          <w:szCs w:val="20"/>
+        </w:rPr>
+        <w:t>2</w:t>
+      </w:r>
+      <w:r>
+        <w:rPr>
+          <w:rFonts w:ascii="Arial" w:hAnsi="Arial" w:cs="Arial"/>
+          <w:sz w:val="20"/>
+          <w:szCs w:val="20"/>
+        </w:rPr>
+        <w:t>) Launch Matlab</w:t>
+      </w:r>
+      <w:r>
+        <w:rPr>
+          <w:rFonts w:ascii="Arial" w:hAnsi="Arial" w:cs="Arial"/>
+          <w:sz w:val="20"/>
+          <w:szCs w:val="20"/>
+        </w:rPr>
+        <w:t xml:space="preserve"> </w:t>
+      </w:r>
+      <w:r>
+        <w:rPr>
+          <w:rFonts w:ascii="Arial" w:hAnsi="Arial" w:cs="Arial"/>
+          <w:sz w:val="20"/>
+          <w:szCs w:val="20"/>
+        </w:rPr>
+        <w:t>by clicking on the Matlab icon in the dock at the bottom of the display.</w:t>
+      </w:r>
+      <w:r>
+        <w:rPr>
+          <w:rFonts w:ascii="Arial" w:hAnsi="Arial" w:cs="Arial"/>
+          <w:sz w:val="20"/>
+          <w:szCs w:val="20"/>
+        </w:rPr>
+        <w:t xml:space="preserve"> </w:t>
+      </w:r>
+      <w:r>
+        <w:rPr>
+          <w:rFonts w:ascii="Arial" w:hAnsi="Arial" w:cs="Arial"/>
+          <w:sz w:val="20"/>
+          <w:szCs w:val="20"/>
+        </w:rPr>
+        <w:t>(Matlab might have a date appended to its name, such as “Matlab_2015b”</w:t>
+      </w:r>
+      <w:r>
+        <w:rPr>
+          <w:rFonts w:ascii="Arial" w:hAnsi="Arial" w:cs="Arial"/>
+          <w:sz w:val="20"/>
+          <w:szCs w:val="20"/>
+        </w:rPr>
+        <w:t>.</w:t>
+      </w:r>
+      <w:r>
+        <w:rPr>
+          <w:rFonts w:ascii="Arial" w:hAnsi="Arial" w:cs="Arial"/>
+          <w:sz w:val="20"/>
+          <w:szCs w:val="20"/>
+        </w:rPr>
+        <w:t>)</w:t>
+      </w:r>
+    </w:p>
+    <w:p>
+      <w:pPr>
+        <w:spacing w:after="120"/>
+        <w:jc w:val="both"/>
+        <w:rPr>
+          <w:rFonts w:ascii="Arial" w:hAnsi="Arial" w:cs="Arial"/>
+          <w:sz w:val="20"/>
+          <w:szCs w:val="20"/>
+        </w:rPr>
+      </w:pPr>
+      <w:r>
+        <w:rPr>
+          <w:rFonts w:ascii="Arial" w:hAnsi="Arial" w:cs="Arial"/>
+          <w:sz w:val="20"/>
+          <w:szCs w:val="20"/>
+        </w:rPr>
+        <w:t xml:space="preserve">3) </w:t>
+      </w:r>
+      <w:r>
+        <w:rPr>
+          <w:rFonts w:ascii="Arial" w:hAnsi="Arial" w:cs="Arial"/>
+          <w:sz w:val="20"/>
+          <w:szCs w:val="20"/>
+        </w:rPr>
+        <w:t xml:space="preserve">When it launches, </w:t>
+      </w:r>
+      <w:r>
+        <w:rPr>
+          <w:rFonts w:ascii="Arial" w:hAnsi="Arial" w:cs="Arial"/>
+          <w:sz w:val="20"/>
+          <w:szCs w:val="20"/>
+        </w:rPr>
+        <w:t>Matlab will display a large, multi-paneled window.</w:t>
+      </w:r>
+      <w:r>
+        <w:rPr>
+          <w:rFonts w:ascii="Arial" w:hAnsi="Arial" w:cs="Arial"/>
+          <w:sz w:val="20"/>
+          <w:szCs w:val="20"/>
+        </w:rPr>
+        <w:t xml:space="preserve"> </w:t>
+      </w:r>
+      <w:r>
+        <w:rPr>
+          <w:rFonts w:ascii="Arial" w:hAnsi="Arial" w:cs="Arial"/>
+          <w:sz w:val="20"/>
+          <w:szCs w:val="20"/>
+        </w:rPr>
+        <w:t>Launch the Contrast Threshold application by entering “</w:t>
+      </w:r>
+      <w:proofErr w:type="spellStart"/>
+      <w:r>
+        <w:rPr>
+          <w:rFonts w:ascii="Arial" w:hAnsi="Arial" w:cs="Arial"/>
+          <w:sz w:val="20"/>
+          <w:szCs w:val="20"/>
+        </w:rPr>
+        <w:t>contrastThreshold</w:t>
+      </w:r>
+      <w:proofErr w:type="spellEnd"/>
+      <w:r>
+        <w:rPr>
+          <w:rFonts w:ascii="Arial" w:hAnsi="Arial" w:cs="Arial"/>
+          <w:sz w:val="20"/>
+          <w:szCs w:val="20"/>
+        </w:rPr>
+        <w:t xml:space="preserve">” (no space) in the Matlab “Command Window” at </w:t>
+      </w:r>
+      <w:r>
+        <w:rPr>
+          <w:rFonts w:ascii="Arial" w:hAnsi="Arial" w:cs="Arial"/>
+          <w:sz w:val="20"/>
+          <w:szCs w:val="20"/>
+        </w:rPr>
+        <w:t>the bottom of the Matlab window.</w:t>
+      </w:r>
+    </w:p>
+    <w:p>
+      <w:pPr>
+        <w:spacing w:after="120"/>
+        <w:jc w:val="both"/>
+        <w:rPr>
+          <w:rFonts w:ascii="Arial" w:hAnsi="Arial" w:cs="Arial"/>
+          <w:sz w:val="20"/>
+          <w:szCs w:val="20"/>
+        </w:rPr>
+      </w:pPr>
+      <w:r>
+        <w:rPr>
+          <w:rFonts w:ascii="Arial" w:hAnsi="Arial" w:cs="Arial"/>
+          <w:sz w:val="20"/>
+          <w:szCs w:val="20"/>
+        </w:rPr>
+        <w:t xml:space="preserve">4) The Contrast Threshold application will </w:t>
+      </w:r>
+      <w:r>
+        <w:rPr>
+          <w:rFonts w:ascii="Arial" w:hAnsi="Arial" w:cs="Arial"/>
+          <w:sz w:val="20"/>
+          <w:szCs w:val="20"/>
+        </w:rPr>
+        <w:t>take several seconds</w:t>
+      </w:r>
+      <w:r>
+        <w:rPr>
+          <w:rFonts w:ascii="Arial" w:hAnsi="Arial" w:cs="Arial"/>
+          <w:sz w:val="20"/>
+          <w:szCs w:val="20"/>
+        </w:rPr>
+        <w:t xml:space="preserve"> to launch, and it will display warnings in the Matlab “Command Window” and the </w:t>
+      </w:r>
+      <w:r>
+        <w:rPr>
+          <w:rFonts w:ascii="Arial" w:hAnsi="Arial" w:cs="Arial"/>
+          <w:sz w:val="20"/>
+          <w:szCs w:val="20"/>
+        </w:rPr>
+        <w:t>display window that is created on the sc</w:t>
+      </w:r>
+      <w:r>
+        <w:rPr>
+          <w:rFonts w:ascii="Arial" w:hAnsi="Arial" w:cs="Arial"/>
+          <w:sz w:val="20"/>
+          <w:szCs w:val="20"/>
+        </w:rPr>
+        <w:t xml:space="preserve">reen. </w:t>
+      </w:r>
+      <w:r>
+        <w:rPr>
+          <w:rFonts w:ascii="Arial" w:hAnsi="Arial" w:cs="Arial"/>
+          <w:sz w:val="20"/>
+          <w:szCs w:val="20"/>
+        </w:rPr>
+        <w:t>You can safely ignore all these warnings.</w:t>
+      </w:r>
+      <w:r>
+        <w:rPr>
+          <w:rFonts w:ascii="Arial" w:hAnsi="Arial" w:cs="Arial"/>
+          <w:sz w:val="20"/>
+          <w:szCs w:val="20"/>
+        </w:rPr>
+        <w:t xml:space="preserve"> </w:t>
+      </w:r>
+      <w:r>
+        <w:rPr>
+          <w:rFonts w:ascii="Arial" w:hAnsi="Arial" w:cs="Arial"/>
+          <w:sz w:val="20"/>
+          <w:szCs w:val="20"/>
+        </w:rPr>
+        <w:t>Once the Contrast Threshold application has</w:t>
+      </w:r>
+      <w:r>
+        <w:rPr>
+          <w:rFonts w:ascii="Arial" w:hAnsi="Arial" w:cs="Arial"/>
+          <w:sz w:val="20"/>
+          <w:szCs w:val="20"/>
+        </w:rPr>
+        <w:t xml:space="preserve"> finished</w:t>
+      </w:r>
+      <w:r>
+        <w:rPr>
+          <w:rFonts w:ascii="Arial" w:hAnsi="Arial" w:cs="Arial"/>
+          <w:sz w:val="20"/>
+          <w:szCs w:val="20"/>
+        </w:rPr>
+        <w:t xml:space="preserve"> launched, you will see two new windows, which are described below. </w:t>
+      </w:r>
+    </w:p>
+    <w:p>
+      <w:pPr>
+        <w:spacing w:after="120"/>
+        <w:jc w:val="both"/>
+        <w:rPr>
+          <w:rFonts w:ascii="Arial" w:hAnsi="Arial" w:cs="Arial"/>
+          <w:sz w:val="20"/>
+          <w:szCs w:val="20"/>
+        </w:rPr>
+      </w:pPr>
+      <w:r>
+        <w:rPr>
+          <w:rFonts w:ascii="Arial" w:hAnsi="Arial" w:cs="Arial"/>
+          <w:sz w:val="20"/>
+          <w:szCs w:val="20"/>
+        </w:rPr>
+        <w:t xml:space="preserve">5) When you </w:t>
+      </w:r>
+      <w:r>
+        <w:rPr>
+          <w:rFonts w:ascii="Arial" w:hAnsi="Arial" w:cs="Arial"/>
+          <w:sz w:val="20"/>
+          <w:szCs w:val="20"/>
+        </w:rPr>
+        <w:t>have finished collecting and saving your data</w:t>
+      </w:r>
+      <w:r>
+        <w:rPr>
+          <w:rFonts w:ascii="Arial" w:hAnsi="Arial" w:cs="Arial"/>
+          <w:sz w:val="20"/>
+          <w:szCs w:val="20"/>
+        </w:rPr>
+        <w:t xml:space="preserve">, you can terminate the Contrast Threshold application by either 1) </w:t>
+      </w:r>
+      <w:r>
+        <w:rPr>
+          <w:rFonts w:ascii="Arial" w:hAnsi="Arial" w:cs="Arial"/>
+          <w:sz w:val="20"/>
+          <w:szCs w:val="20"/>
+        </w:rPr>
+        <w:t>c</w:t>
+      </w:r>
+      <w:r>
+        <w:rPr>
+          <w:rFonts w:ascii="Arial" w:hAnsi="Arial" w:cs="Arial"/>
+          <w:sz w:val="20"/>
+          <w:szCs w:val="20"/>
+        </w:rPr>
+        <w:t xml:space="preserve">losing the Contrast Threshold control panel window using </w:t>
+      </w:r>
+      <w:r>
+        <w:rPr>
+          <w:rFonts w:ascii="Arial" w:hAnsi="Arial" w:cs="Arial"/>
+          <w:sz w:val="20"/>
+          <w:szCs w:val="20"/>
+        </w:rPr>
+        <w:t>its</w:t>
+      </w:r>
+      <w:r>
+        <w:rPr>
+          <w:rFonts w:ascii="Arial" w:hAnsi="Arial" w:cs="Arial"/>
+          <w:sz w:val="20"/>
+          <w:szCs w:val="20"/>
+        </w:rPr>
+        <w:t xml:space="preserve"> close button (red button in the upper left corner), 2) </w:t>
+      </w:r>
+      <w:r>
+        <w:rPr>
+          <w:rFonts w:ascii="Arial" w:hAnsi="Arial" w:cs="Arial"/>
+          <w:sz w:val="20"/>
+          <w:szCs w:val="20"/>
+        </w:rPr>
+        <w:t>c</w:t>
+      </w:r>
+      <w:r>
+        <w:rPr>
+          <w:rFonts w:ascii="Arial" w:hAnsi="Arial" w:cs="Arial"/>
+          <w:sz w:val="20"/>
+          <w:szCs w:val="20"/>
+        </w:rPr>
+        <w:t xml:space="preserve">losing the Matlab window using </w:t>
+      </w:r>
+      <w:r>
+        <w:rPr>
+          <w:rFonts w:ascii="Arial" w:hAnsi="Arial" w:cs="Arial"/>
+          <w:sz w:val="20"/>
+          <w:szCs w:val="20"/>
+        </w:rPr>
+        <w:t>its</w:t>
+      </w:r>
+      <w:r>
+        <w:rPr>
+          <w:rFonts w:ascii="Arial" w:hAnsi="Arial" w:cs="Arial"/>
+          <w:sz w:val="20"/>
+          <w:szCs w:val="20"/>
+        </w:rPr>
+        <w:t xml:space="preserve"> </w:t>
+      </w:r>
+      <w:r>
+        <w:rPr>
+          <w:rFonts w:ascii="Arial" w:hAnsi="Arial" w:cs="Arial"/>
+          <w:sz w:val="20"/>
+          <w:szCs w:val="20"/>
+        </w:rPr>
+        <w:t>close button, or 3) making Matlab quit using Quit in the File Menu (or</w:t>
+      </w:r>
+      <w:r>
+        <w:rPr>
+          <w:rFonts w:ascii="Arial" w:hAnsi="Arial" w:cs="Arial"/>
+          <w:sz w:val="20"/>
+          <w:szCs w:val="20"/>
+        </w:rPr>
+        <w:t xml:space="preserve"> the keyboard equivalent,</w:t>
+      </w:r>
+      <w:r>
+        <w:rPr>
+          <w:rFonts w:ascii="Arial" w:hAnsi="Arial" w:cs="Arial"/>
+          <w:sz w:val="20"/>
+          <w:szCs w:val="20"/>
+        </w:rPr>
+        <w:t xml:space="preserve"> command-Q).</w:t>
+      </w:r>
+      <w:r>
+        <w:rPr>
+          <w:rFonts w:ascii="Arial" w:hAnsi="Arial" w:cs="Arial"/>
+          <w:sz w:val="20"/>
+          <w:szCs w:val="20"/>
+        </w:rPr>
+        <w:t xml:space="preserve"> </w:t>
+      </w:r>
+      <w:r>
+        <w:rPr>
+          <w:rFonts w:ascii="Arial" w:hAnsi="Arial" w:cs="Arial"/>
+          <w:sz w:val="20"/>
+          <w:szCs w:val="20"/>
+        </w:rPr>
+        <w:t>In any case</w:t>
+      </w:r>
+      <w:r>
+        <w:rPr>
+          <w:rFonts w:ascii="Arial" w:hAnsi="Arial" w:cs="Arial"/>
+          <w:sz w:val="20"/>
+          <w:szCs w:val="20"/>
+        </w:rPr>
+        <w:t>,</w:t>
+      </w:r>
+      <w:r>
+        <w:rPr>
+          <w:rFonts w:ascii="Arial" w:hAnsi="Arial" w:cs="Arial"/>
+          <w:sz w:val="20"/>
+          <w:szCs w:val="20"/>
+        </w:rPr>
+        <w:t xml:space="preserve"> you will be asked whether you are sure you want to quit.</w:t>
+      </w:r>
+      <w:r>
+        <w:rPr>
+          <w:rFonts w:ascii="Arial" w:hAnsi="Arial" w:cs="Arial"/>
+          <w:sz w:val="20"/>
+          <w:szCs w:val="20"/>
+        </w:rPr>
+        <w:t xml:space="preserve"> </w:t>
+      </w:r>
+      <w:r>
+        <w:rPr>
+          <w:rFonts w:ascii="Arial" w:hAnsi="Arial" w:cs="Arial"/>
+          <w:sz w:val="20"/>
+          <w:szCs w:val="20"/>
+        </w:rPr>
+        <w:t xml:space="preserve">All unsaved data will be lost when you quit. </w:t>
+      </w:r>
+    </w:p>
+    <w:p>
+      <w:pPr>
+        <w:spacing w:after="120"/>
+        <w:jc w:val="both"/>
+        <w:rPr>
+          <w:rFonts w:ascii="Arial" w:hAnsi="Arial" w:cs="Arial"/>
+          <w:sz w:val="20"/>
+          <w:szCs w:val="20"/>
+        </w:rPr>
+      </w:pPr>
     </w:p>
     <w:p>
       <w:pPr>
@@ -597,7 +1572,7 @@
                     </pic:cNvPicPr>
                   </pic:nvPicPr>
                   <pic:blipFill>
-                    <a:blip r:embed="rId7" cstate="print">
+                    <a:blip r:embed="rId8" cstate="print">
                       <a:extLst>
                         <a:ext uri="{28A0092B-C50C-407E-A947-70E740481C1C}">
                           <a14:useLocalDpi xmlns:a14="http://schemas.microsoft.com/office/drawing/2010/main" val="0"/>
@@ -652,7 +1627,16 @@
           <w:sz w:val="20"/>
           <w:szCs w:val="20"/>
         </w:rPr>
-        <w:t>Doing the Contrast Increment Task</w:t>
+        <w:t>Running</w:t>
+      </w:r>
+      <w:r>
+        <w:rPr>
+          <w:rFonts w:ascii="Arial" w:hAnsi="Arial" w:cs="Arial"/>
+          <w:b/>
+          <w:sz w:val="20"/>
+          <w:szCs w:val="20"/>
+        </w:rPr>
+        <w:t xml:space="preserve"> the Contrast Increment Task</w:t>
       </w:r>
     </w:p>
     <w:p>
@@ -671,39 +1655,155 @@
           <w:sz w:val="20"/>
           <w:szCs w:val="20"/>
         </w:rPr>
-        <w:t xml:space="preserve">The stimulus display will appear as a dark gray window on the right half of the monitor. </w:t>
-      </w:r>
-      <w:r>
-        <w:rPr>
-          <w:rFonts w:ascii="Arial" w:hAnsi="Arial" w:cs="Arial"/>
-          <w:sz w:val="20"/>
-          <w:szCs w:val="20"/>
-        </w:rPr>
-        <w:t xml:space="preserve">  You can start and stop the task running using the control panel.  </w:t>
-      </w:r>
-      <w:r>
-        <w:rPr>
-          <w:rFonts w:ascii="Arial" w:hAnsi="Arial" w:cs="Arial"/>
-          <w:sz w:val="20"/>
-          <w:szCs w:val="20"/>
-        </w:rPr>
-        <w:t>Once started</w:t>
-      </w:r>
-      <w:r>
-        <w:rPr>
-          <w:rFonts w:ascii="Arial" w:hAnsi="Arial" w:cs="Arial"/>
-          <w:sz w:val="20"/>
-          <w:szCs w:val="20"/>
-        </w:rPr>
-        <w:t xml:space="preserve"> task will continue presenting successive trials </w:t>
-      </w:r>
-      <w:r>
-        <w:rPr>
-          <w:rFonts w:ascii="Arial" w:hAnsi="Arial" w:cs="Arial"/>
-          <w:sz w:val="20"/>
-          <w:szCs w:val="20"/>
-        </w:rPr>
-        <w:t xml:space="preserve">until you stop it or the requested number of </w:t>
+        <w:t>The stimulus display will appear as a dark gray window on the right half of the monitor.</w:t>
+      </w:r>
+      <w:r>
+        <w:rPr>
+          <w:rFonts w:ascii="Arial" w:hAnsi="Arial" w:cs="Arial"/>
+          <w:sz w:val="20"/>
+          <w:szCs w:val="20"/>
+        </w:rPr>
+        <w:t xml:space="preserve"> </w:t>
+      </w:r>
+      <w:r>
+        <w:rPr>
+          <w:rFonts w:ascii="Arial" w:hAnsi="Arial" w:cs="Arial"/>
+          <w:sz w:val="20"/>
+          <w:szCs w:val="20"/>
+        </w:rPr>
+        <w:t xml:space="preserve"> </w:t>
+      </w:r>
+      <w:r>
+        <w:rPr>
+          <w:rFonts w:ascii="Arial" w:hAnsi="Arial" w:cs="Arial"/>
+          <w:sz w:val="20"/>
+          <w:szCs w:val="20"/>
+        </w:rPr>
+        <w:t xml:space="preserve">The control panel will appear to the left. </w:t>
+      </w:r>
+      <w:r>
+        <w:rPr>
+          <w:rFonts w:ascii="Arial" w:hAnsi="Arial" w:cs="Arial"/>
+          <w:sz w:val="20"/>
+          <w:szCs w:val="20"/>
+        </w:rPr>
+        <w:t xml:space="preserve">You should </w:t>
+      </w:r>
+      <w:r>
+        <w:rPr>
+          <w:rFonts w:ascii="Arial" w:hAnsi="Arial" w:cs="Arial"/>
+          <w:sz w:val="20"/>
+          <w:szCs w:val="20"/>
+        </w:rPr>
+        <w:t>familiarize</w:t>
+      </w:r>
+      <w:r>
+        <w:rPr>
+          <w:rFonts w:ascii="Arial" w:hAnsi="Arial" w:cs="Arial"/>
+          <w:sz w:val="20"/>
+          <w:szCs w:val="20"/>
+        </w:rPr>
+        <w:t xml:space="preserve"> yourself with the control panel and run some test trials before you sta</w:t>
+      </w:r>
+      <w:r>
+        <w:rPr>
+          <w:rFonts w:ascii="Arial" w:hAnsi="Arial" w:cs="Arial"/>
+          <w:sz w:val="20"/>
+          <w:szCs w:val="20"/>
+        </w:rPr>
+        <w:t xml:space="preserve">rt collecting data in earnest. </w:t>
+      </w:r>
+      <w:r>
+        <w:rPr>
+          <w:rFonts w:ascii="Arial" w:hAnsi="Arial" w:cs="Arial"/>
+          <w:sz w:val="20"/>
+          <w:szCs w:val="20"/>
+        </w:rPr>
+        <w:t xml:space="preserve">You can clear any test data before you start </w:t>
+      </w:r>
+      <w:r>
+        <w:rPr>
+          <w:rFonts w:ascii="Arial" w:hAnsi="Arial" w:cs="Arial"/>
+          <w:sz w:val="20"/>
+          <w:szCs w:val="20"/>
+        </w:rPr>
+        <w:t>any real data collection.</w:t>
+      </w:r>
+    </w:p>
+    <w:p>
+      <w:pPr>
+        <w:pStyle w:val="p1"/>
+        <w:jc w:val="both"/>
+        <w:rPr>
+          <w:rFonts w:ascii="Arial" w:hAnsi="Arial" w:cs="Arial"/>
+          <w:sz w:val="20"/>
+          <w:szCs w:val="20"/>
+        </w:rPr>
+      </w:pPr>
+      <w:r>
+        <w:rPr>
+          <w:rFonts w:ascii="Arial" w:hAnsi="Arial" w:cs="Arial"/>
+          <w:sz w:val="20"/>
+          <w:szCs w:val="20"/>
+        </w:rPr>
+        <w:t>There are four different base contrasts: 6.25%, 12.5%, 25% and 50%.</w:t>
+      </w:r>
+      <w:r>
+        <w:rPr>
+          <w:rFonts w:ascii="Arial" w:hAnsi="Arial" w:cs="Arial"/>
+          <w:sz w:val="20"/>
+          <w:szCs w:val="20"/>
+        </w:rPr>
+        <w:t xml:space="preserve"> </w:t>
+      </w:r>
+      <w:r>
+        <w:rPr>
+          <w:rFonts w:ascii="Arial" w:hAnsi="Arial" w:cs="Arial"/>
+          <w:sz w:val="20"/>
+          <w:szCs w:val="20"/>
+        </w:rPr>
+        <w:t>When th</w:t>
+      </w:r>
+      <w:r>
+        <w:rPr>
+          <w:rFonts w:ascii="Arial" w:hAnsi="Arial" w:cs="Arial"/>
+          <w:sz w:val="20"/>
+          <w:szCs w:val="20"/>
+        </w:rPr>
+        <w:t xml:space="preserve">e application runs, it uses only the base contrast selected with the </w:t>
+      </w:r>
+      <w:r>
+        <w:rPr>
+          <w:rFonts w:ascii="Arial" w:hAnsi="Arial" w:cs="Arial"/>
+          <w:b/>
+          <w:sz w:val="20"/>
+          <w:szCs w:val="20"/>
+        </w:rPr>
+        <w:t>Base Contrast</w:t>
+      </w:r>
+      <w:r>
+        <w:rPr>
+          <w:rFonts w:ascii="Arial" w:hAnsi="Arial" w:cs="Arial"/>
+          <w:sz w:val="20"/>
+          <w:szCs w:val="20"/>
+        </w:rPr>
+        <w:t xml:space="preserve"> menu (see below).</w:t>
+      </w:r>
+      <w:r>
+        <w:rPr>
+          <w:rFonts w:ascii="Arial" w:hAnsi="Arial" w:cs="Arial"/>
+          <w:sz w:val="20"/>
+          <w:szCs w:val="20"/>
+        </w:rPr>
+        <w:t xml:space="preserve"> </w:t>
+      </w:r>
+      <w:r>
+        <w:rPr>
+          <w:rFonts w:ascii="Arial" w:hAnsi="Arial" w:cs="Arial"/>
+          <w:sz w:val="20"/>
+          <w:szCs w:val="20"/>
+        </w:rPr>
+        <w:t xml:space="preserve">Once started, the task will continue presenting successive trials until you stop it or the requested number of </w:t>
       </w:r>
       <w:r>
         <w:rPr>
@@ -720,7 +1820,7 @@
           <w:sz w:val="20"/>
           <w:szCs w:val="20"/>
         </w:rPr>
-        <w:t xml:space="preserve"> has been completed for the current </w:t>
+        <w:t xml:space="preserve"> has been completed for the selected </w:t>
       </w:r>
       <w:r>
         <w:rPr>
@@ -737,8 +1837,220 @@
           <w:sz w:val="20"/>
           <w:szCs w:val="20"/>
         </w:rPr>
-        <w:t xml:space="preserve">.  </w:t>
-      </w:r>
+        <w:t>.</w:t>
+      </w:r>
+      <w:r>
+        <w:rPr>
+          <w:rFonts w:ascii="Arial" w:hAnsi="Arial" w:cs="Arial"/>
+          <w:sz w:val="20"/>
+          <w:szCs w:val="20"/>
+        </w:rPr>
+        <w:t xml:space="preserve"> </w:t>
+      </w:r>
+      <w:r>
+        <w:rPr>
+          <w:rFonts w:ascii="Arial" w:hAnsi="Arial" w:cs="Arial"/>
+          <w:sz w:val="20"/>
+          <w:szCs w:val="20"/>
+        </w:rPr>
+        <w:t xml:space="preserve">For each </w:t>
+      </w:r>
+      <w:r>
+        <w:rPr>
+          <w:rFonts w:ascii="Arial" w:hAnsi="Arial" w:cs="Arial"/>
+          <w:b/>
+          <w:sz w:val="20"/>
+          <w:szCs w:val="20"/>
+        </w:rPr>
+        <w:t xml:space="preserve">Base Contrast, </w:t>
+      </w:r>
+      <w:r>
+        <w:rPr>
+          <w:rFonts w:ascii="Arial" w:hAnsi="Arial" w:cs="Arial"/>
+          <w:sz w:val="20"/>
+          <w:szCs w:val="20"/>
+        </w:rPr>
+        <w:t xml:space="preserve">5 different </w:t>
+      </w:r>
+      <w:r>
+        <w:rPr>
+          <w:rFonts w:ascii="Arial" w:hAnsi="Arial" w:cs="Arial"/>
+          <w:sz w:val="20"/>
+          <w:szCs w:val="20"/>
+        </w:rPr>
+        <w:t xml:space="preserve">pre-set </w:t>
+      </w:r>
+      <w:r>
+        <w:rPr>
+          <w:rFonts w:ascii="Arial" w:hAnsi="Arial" w:cs="Arial"/>
+          <w:sz w:val="20"/>
+          <w:szCs w:val="20"/>
+        </w:rPr>
+        <w:t>contrast increments will be prese</w:t>
+      </w:r>
+      <w:r>
+        <w:rPr>
+          <w:rFonts w:ascii="Arial" w:hAnsi="Arial" w:cs="Arial"/>
+          <w:sz w:val="20"/>
+          <w:szCs w:val="20"/>
+        </w:rPr>
+        <w:t>nted: th</w:t>
+      </w:r>
+      <w:r>
+        <w:rPr>
+          <w:rFonts w:ascii="Arial" w:hAnsi="Arial" w:cs="Arial"/>
+          <w:sz w:val="20"/>
+          <w:szCs w:val="20"/>
+        </w:rPr>
+        <w:t xml:space="preserve">e base contrast will be </w:t>
+      </w:r>
+      <w:r>
+        <w:rPr>
+          <w:rFonts w:ascii="Arial" w:hAnsi="Arial" w:cs="Arial"/>
+          <w:sz w:val="20"/>
+          <w:szCs w:val="20"/>
+        </w:rPr>
+        <w:t>multiplied by</w:t>
+      </w:r>
+      <w:r>
+        <w:rPr>
+          <w:rFonts w:ascii="Arial" w:hAnsi="Arial" w:cs="Arial"/>
+          <w:sz w:val="20"/>
+          <w:szCs w:val="20"/>
+        </w:rPr>
+        <w:t xml:space="preserve"> 1.0625, 1.125, 1.25, 1.5 </w:t>
+      </w:r>
+      <w:r>
+        <w:rPr>
+          <w:rFonts w:ascii="Arial" w:hAnsi="Arial" w:cs="Arial"/>
+          <w:sz w:val="20"/>
+          <w:szCs w:val="20"/>
+        </w:rPr>
+        <w:t>or</w:t>
+      </w:r>
+      <w:r>
+        <w:rPr>
+          <w:rFonts w:ascii="Arial" w:hAnsi="Arial" w:cs="Arial"/>
+          <w:sz w:val="20"/>
+          <w:szCs w:val="20"/>
+        </w:rPr>
+        <w:t xml:space="preserve"> 2.0.</w:t>
+      </w:r>
+      <w:r>
+        <w:rPr>
+          <w:rFonts w:ascii="Arial" w:hAnsi="Arial" w:cs="Arial"/>
+          <w:sz w:val="20"/>
+          <w:szCs w:val="20"/>
+        </w:rPr>
+        <w:t xml:space="preserve"> </w:t>
+      </w:r>
+      <w:r>
+        <w:rPr>
+          <w:rFonts w:ascii="Arial" w:hAnsi="Arial" w:cs="Arial"/>
+          <w:sz w:val="20"/>
+          <w:szCs w:val="20"/>
+        </w:rPr>
+        <w:t xml:space="preserve">Thus, </w:t>
+      </w:r>
+      <w:r>
+        <w:rPr>
+          <w:rFonts w:ascii="Arial" w:hAnsi="Arial" w:cs="Arial"/>
+          <w:sz w:val="20"/>
+          <w:szCs w:val="20"/>
+        </w:rPr>
+        <w:t>on each trial, a</w:t>
+      </w:r>
+      <w:r>
+        <w:rPr>
+          <w:rFonts w:ascii="Arial" w:hAnsi="Arial" w:cs="Arial"/>
+          <w:sz w:val="20"/>
+          <w:szCs w:val="20"/>
+        </w:rPr>
+        <w:t xml:space="preserve"> 50% contrast</w:t>
+      </w:r>
+      <w:r>
+        <w:rPr>
+          <w:rFonts w:ascii="Arial" w:hAnsi="Arial" w:cs="Arial"/>
+          <w:sz w:val="20"/>
+          <w:szCs w:val="20"/>
+        </w:rPr>
+        <w:t xml:space="preserve"> base stimulus </w:t>
+      </w:r>
+      <w:r>
+        <w:rPr>
+          <w:rFonts w:ascii="Arial" w:hAnsi="Arial" w:cs="Arial"/>
+          <w:sz w:val="20"/>
+          <w:szCs w:val="20"/>
+        </w:rPr>
+        <w:t>will</w:t>
+      </w:r>
+      <w:r>
+        <w:rPr>
+          <w:rFonts w:ascii="Arial" w:hAnsi="Arial" w:cs="Arial"/>
+          <w:sz w:val="20"/>
+          <w:szCs w:val="20"/>
+        </w:rPr>
+        <w:t xml:space="preserve"> </w:t>
+      </w:r>
+      <w:r>
+        <w:rPr>
+          <w:rFonts w:ascii="Arial" w:hAnsi="Arial" w:cs="Arial"/>
+          <w:sz w:val="20"/>
+          <w:szCs w:val="20"/>
+        </w:rPr>
+        <w:t xml:space="preserve">increment to </w:t>
+      </w:r>
+      <w:r>
+        <w:rPr>
+          <w:rFonts w:ascii="Arial" w:hAnsi="Arial" w:cs="Arial"/>
+          <w:sz w:val="20"/>
+          <w:szCs w:val="20"/>
+        </w:rPr>
+        <w:t xml:space="preserve">53.13%, 56.25%, 62.5%, 75% </w:t>
+      </w:r>
+      <w:r>
+        <w:rPr>
+          <w:rFonts w:ascii="Arial" w:hAnsi="Arial" w:cs="Arial"/>
+          <w:sz w:val="20"/>
+          <w:szCs w:val="20"/>
+        </w:rPr>
+        <w:t>or</w:t>
+      </w:r>
+      <w:r>
+        <w:rPr>
+          <w:rFonts w:ascii="Arial" w:hAnsi="Arial" w:cs="Arial"/>
+          <w:sz w:val="20"/>
+          <w:szCs w:val="20"/>
+        </w:rPr>
+        <w:t xml:space="preserve"> 100%.</w:t>
+      </w:r>
+      <w:r>
+        <w:rPr>
+          <w:rFonts w:ascii="Arial" w:hAnsi="Arial" w:cs="Arial"/>
+          <w:sz w:val="20"/>
+          <w:szCs w:val="20"/>
+        </w:rPr>
+        <w:t xml:space="preserve"> </w:t>
+      </w:r>
+      <w:r>
+        <w:rPr>
+          <w:rFonts w:ascii="Arial" w:hAnsi="Arial" w:cs="Arial"/>
+          <w:sz w:val="20"/>
+          <w:szCs w:val="20"/>
+        </w:rPr>
+        <w:t xml:space="preserve">These increments have been selected to span typical behavior thresholds. </w:t>
+      </w:r>
+    </w:p>
+    <w:p>
+      <w:pPr>
+        <w:pStyle w:val="p1"/>
+        <w:jc w:val="both"/>
+        <w:rPr>
+          <w:rFonts w:ascii="Arial" w:hAnsi="Arial" w:cs="Arial"/>
+          <w:sz w:val="20"/>
+          <w:szCs w:val="20"/>
+        </w:rPr>
+      </w:pPr>
     </w:p>
     <w:p>
       <w:pPr>
@@ -764,7 +2076,23 @@
           <w:sz w:val="20"/>
           <w:szCs w:val="20"/>
         </w:rPr>
-        <w:t xml:space="preserve"> start of each trial, a dim white fixation spot will appear.  </w:t>
+        <w:t xml:space="preserve"> start of each trial, a dim white fixation spot will appear</w:t>
+      </w:r>
+      <w:r>
+        <w:rPr>
+          <w:rFonts w:ascii="Arial" w:hAnsi="Arial" w:cs="Arial"/>
+          <w:sz w:val="20"/>
+          <w:szCs w:val="20"/>
+        </w:rPr>
+        <w:t xml:space="preserve">, accompanied by a </w:t>
+      </w:r>
+      <w:r>
+        <w:rPr>
+          <w:rFonts w:ascii="Arial" w:hAnsi="Arial" w:cs="Arial"/>
+          <w:sz w:val="20"/>
+          <w:szCs w:val="20"/>
+        </w:rPr>
+        <w:t xml:space="preserve">brief tone. </w:t>
       </w:r>
       <w:r>
         <w:rPr>
@@ -780,7 +2108,303 @@
           <w:sz w:val="20"/>
           <w:szCs w:val="20"/>
         </w:rPr>
-        <w:t xml:space="preserve">king away only between trials. </w:t>
+        <w:t>king away</w:t>
+      </w:r>
+      <w:r>
+        <w:rPr>
+          <w:rFonts w:ascii="Arial" w:hAnsi="Arial" w:cs="Arial"/>
+          <w:sz w:val="20"/>
+          <w:szCs w:val="20"/>
+        </w:rPr>
+        <w:t xml:space="preserve"> (or blinking)</w:t>
+      </w:r>
+      <w:r>
+        <w:rPr>
+          <w:rFonts w:ascii="Arial" w:hAnsi="Arial" w:cs="Arial"/>
+          <w:sz w:val="20"/>
+          <w:szCs w:val="20"/>
+        </w:rPr>
+        <w:t xml:space="preserve"> only between trials.</w:t>
+      </w:r>
+      <w:r>
+        <w:rPr>
+          <w:rFonts w:ascii="Arial" w:hAnsi="Arial" w:cs="Arial"/>
+          <w:sz w:val="20"/>
+          <w:szCs w:val="20"/>
+        </w:rPr>
+        <w:t xml:space="preserve"> </w:t>
+      </w:r>
+      <w:r>
+        <w:rPr>
+          <w:rFonts w:ascii="Arial" w:hAnsi="Arial" w:cs="Arial"/>
+          <w:sz w:val="20"/>
+          <w:szCs w:val="20"/>
+        </w:rPr>
+        <w:t>Once you have fixated the spot</w:t>
+      </w:r>
+      <w:r>
+        <w:rPr>
+          <w:rFonts w:ascii="Arial" w:hAnsi="Arial" w:cs="Arial"/>
+          <w:sz w:val="20"/>
+          <w:szCs w:val="20"/>
+        </w:rPr>
+        <w:t xml:space="preserve"> and are ready to start a trial</w:t>
+      </w:r>
+      <w:r>
+        <w:rPr>
+          <w:rFonts w:ascii="Arial" w:hAnsi="Arial" w:cs="Arial"/>
+          <w:sz w:val="20"/>
+          <w:szCs w:val="20"/>
+        </w:rPr>
+        <w:t>, you signal that you are ready by pressing the down arrow on the keyboard (while maintaining fixation).</w:t>
+      </w:r>
+      <w:r>
+        <w:rPr>
+          <w:rFonts w:ascii="Arial" w:hAnsi="Arial" w:cs="Arial"/>
+          <w:sz w:val="20"/>
+          <w:szCs w:val="20"/>
+        </w:rPr>
+        <w:t xml:space="preserve"> This will cause the fixation spot to turn bright white and for the two grating stimuli to appear.</w:t>
+      </w:r>
+      <w:r>
+        <w:rPr>
+          <w:rFonts w:ascii="Arial" w:hAnsi="Arial" w:cs="Arial"/>
+          <w:sz w:val="20"/>
+          <w:szCs w:val="20"/>
+        </w:rPr>
+        <w:t xml:space="preserve"> After the stimuli have been on the screen for the </w:t>
+      </w:r>
+      <w:r>
+        <w:rPr>
+          <w:rFonts w:ascii="Arial" w:hAnsi="Arial" w:cs="Arial"/>
+          <w:b/>
+          <w:sz w:val="20"/>
+          <w:szCs w:val="20"/>
+        </w:rPr>
+        <w:t>Base Stimulus Duration</w:t>
+      </w:r>
+      <w:r>
+        <w:rPr>
+          <w:rFonts w:ascii="Arial" w:hAnsi="Arial" w:cs="Arial"/>
+          <w:b/>
+          <w:sz w:val="20"/>
+          <w:szCs w:val="20"/>
+        </w:rPr>
+        <w:t xml:space="preserve"> </w:t>
+      </w:r>
+      <w:r>
+        <w:rPr>
+          <w:rFonts w:ascii="Arial" w:hAnsi="Arial" w:cs="Arial"/>
+          <w:sz w:val="20"/>
+          <w:szCs w:val="20"/>
+        </w:rPr>
+        <w:t>(1 s)</w:t>
+      </w:r>
+      <w:r>
+        <w:rPr>
+          <w:rFonts w:ascii="Arial" w:hAnsi="Arial" w:cs="Arial"/>
+          <w:sz w:val="20"/>
+          <w:szCs w:val="20"/>
+        </w:rPr>
+        <w:t>, one of the two stimuli, selected at random, will increase i</w:t>
+      </w:r>
+      <w:r>
+        <w:rPr>
+          <w:rFonts w:ascii="Arial" w:hAnsi="Arial" w:cs="Arial"/>
+          <w:sz w:val="20"/>
+          <w:szCs w:val="20"/>
+        </w:rPr>
+        <w:t>ts contrast.</w:t>
+      </w:r>
+      <w:r>
+        <w:rPr>
+          <w:rFonts w:ascii="Arial" w:hAnsi="Arial" w:cs="Arial"/>
+          <w:sz w:val="20"/>
+          <w:szCs w:val="20"/>
+        </w:rPr>
+        <w:t xml:space="preserve"> </w:t>
+      </w:r>
+      <w:r>
+        <w:rPr>
+          <w:rFonts w:ascii="Arial" w:hAnsi="Arial" w:cs="Arial"/>
+          <w:sz w:val="20"/>
+          <w:szCs w:val="20"/>
+        </w:rPr>
+        <w:t xml:space="preserve">The change will last for only the </w:t>
+      </w:r>
+      <w:r>
+        <w:rPr>
+          <w:rFonts w:ascii="Arial" w:hAnsi="Arial" w:cs="Arial"/>
+          <w:b/>
+          <w:sz w:val="20"/>
+          <w:szCs w:val="20"/>
+        </w:rPr>
+        <w:t xml:space="preserve">Test Stimulus Duration </w:t>
+      </w:r>
+      <w:r>
+        <w:rPr>
+          <w:rFonts w:ascii="Arial" w:hAnsi="Arial" w:cs="Arial"/>
+          <w:sz w:val="20"/>
+          <w:szCs w:val="20"/>
+        </w:rPr>
+        <w:t>(0.25 s), after which both grating pattern</w:t>
+      </w:r>
+      <w:r>
+        <w:rPr>
+          <w:rFonts w:ascii="Arial" w:hAnsi="Arial" w:cs="Arial"/>
+          <w:sz w:val="20"/>
+          <w:szCs w:val="20"/>
+        </w:rPr>
+        <w:t>s</w:t>
+      </w:r>
+      <w:r>
+        <w:rPr>
+          <w:rFonts w:ascii="Arial" w:hAnsi="Arial" w:cs="Arial"/>
+          <w:sz w:val="20"/>
+          <w:szCs w:val="20"/>
+        </w:rPr>
+        <w:t xml:space="preserve"> will disappear and the f</w:t>
+      </w:r>
+      <w:r>
+        <w:rPr>
+          <w:rFonts w:ascii="Arial" w:hAnsi="Arial" w:cs="Arial"/>
+          <w:sz w:val="20"/>
+          <w:szCs w:val="20"/>
+        </w:rPr>
+        <w:t xml:space="preserve">ixation point will turn black. </w:t>
+      </w:r>
+      <w:r>
+        <w:rPr>
+          <w:rFonts w:ascii="Arial" w:hAnsi="Arial" w:cs="Arial"/>
+          <w:sz w:val="20"/>
+          <w:szCs w:val="20"/>
+        </w:rPr>
+        <w:t xml:space="preserve">You must </w:t>
+      </w:r>
+      <w:r>
+        <w:rPr>
+          <w:rFonts w:ascii="Arial" w:hAnsi="Arial" w:cs="Arial"/>
+          <w:sz w:val="20"/>
+          <w:szCs w:val="20"/>
+        </w:rPr>
+        <w:t>indicate which of the two gratings increased contrast by pressing either the left or right arrow on the keyboard.</w:t>
+      </w:r>
+      <w:r>
+        <w:rPr>
+          <w:rFonts w:ascii="Arial" w:hAnsi="Arial" w:cs="Arial"/>
+          <w:sz w:val="20"/>
+          <w:szCs w:val="20"/>
+        </w:rPr>
+        <w:t xml:space="preserve"> </w:t>
+      </w:r>
+      <w:r>
+        <w:rPr>
+          <w:rFonts w:ascii="Arial" w:hAnsi="Arial" w:cs="Arial"/>
+          <w:sz w:val="20"/>
+          <w:szCs w:val="20"/>
+        </w:rPr>
+        <w:t xml:space="preserve">There is no time limit for your response. </w:t>
+      </w:r>
+      <w:r>
+        <w:rPr>
+          <w:rFonts w:ascii="Arial" w:hAnsi="Arial" w:cs="Arial"/>
+          <w:sz w:val="20"/>
+          <w:szCs w:val="20"/>
+        </w:rPr>
+        <w:t xml:space="preserve">Once you respond, </w:t>
+      </w:r>
+      <w:r>
+        <w:rPr>
+          <w:rFonts w:ascii="Arial" w:hAnsi="Arial" w:cs="Arial"/>
+          <w:sz w:val="20"/>
+          <w:szCs w:val="20"/>
+        </w:rPr>
+        <w:t xml:space="preserve">you will hear a tone </w:t>
+      </w:r>
+      <w:r>
+        <w:rPr>
+          <w:rFonts w:ascii="Arial" w:hAnsi="Arial" w:cs="Arial"/>
+          <w:sz w:val="20"/>
+          <w:szCs w:val="20"/>
+        </w:rPr>
+        <w:t>indicating</w:t>
+      </w:r>
+      <w:r>
+        <w:rPr>
+          <w:rFonts w:ascii="Arial" w:hAnsi="Arial" w:cs="Arial"/>
+          <w:sz w:val="20"/>
+          <w:szCs w:val="20"/>
+        </w:rPr>
+        <w:t xml:space="preserve"> whether your selection was correct (high tone) or incorrect (low tone). </w:t>
+      </w:r>
+      <w:r>
+        <w:rPr>
+          <w:rFonts w:ascii="Arial" w:hAnsi="Arial" w:cs="Arial"/>
+          <w:sz w:val="20"/>
+          <w:szCs w:val="20"/>
+        </w:rPr>
+        <w:t>The</w:t>
+      </w:r>
+      <w:r>
+        <w:rPr>
+          <w:rFonts w:ascii="Arial" w:hAnsi="Arial" w:cs="Arial"/>
+          <w:sz w:val="20"/>
+          <w:szCs w:val="20"/>
+        </w:rPr>
+        <w:t xml:space="preserve"> task will </w:t>
+      </w:r>
+      <w:r>
+        <w:rPr>
+          <w:rFonts w:ascii="Arial" w:hAnsi="Arial" w:cs="Arial"/>
+          <w:sz w:val="20"/>
+          <w:szCs w:val="20"/>
+        </w:rPr>
+        <w:t xml:space="preserve">then </w:t>
+      </w:r>
+      <w:r>
+        <w:rPr>
+          <w:rFonts w:ascii="Arial" w:hAnsi="Arial" w:cs="Arial"/>
+          <w:sz w:val="20"/>
+          <w:szCs w:val="20"/>
+        </w:rPr>
+        <w:t xml:space="preserve">pause for the </w:t>
+      </w:r>
+      <w:r>
+        <w:rPr>
+          <w:rFonts w:ascii="Arial" w:hAnsi="Arial" w:cs="Arial"/>
+          <w:b/>
+          <w:sz w:val="20"/>
+          <w:szCs w:val="20"/>
+        </w:rPr>
+        <w:t>Inter-</w:t>
+      </w:r>
+      <w:proofErr w:type="gramStart"/>
+      <w:r>
+        <w:rPr>
+          <w:rFonts w:ascii="Arial" w:hAnsi="Arial" w:cs="Arial"/>
+          <w:b/>
+          <w:sz w:val="20"/>
+          <w:szCs w:val="20"/>
+        </w:rPr>
+        <w:t>trial</w:t>
+      </w:r>
+      <w:proofErr w:type="gramEnd"/>
+      <w:r>
+        <w:rPr>
+          <w:rFonts w:ascii="Arial" w:hAnsi="Arial" w:cs="Arial"/>
+          <w:b/>
+          <w:sz w:val="20"/>
+          <w:szCs w:val="20"/>
+        </w:rPr>
+        <w:t xml:space="preserve"> Duration</w:t>
+      </w:r>
+      <w:r>
+        <w:rPr>
+          <w:rFonts w:ascii="Arial" w:hAnsi="Arial" w:cs="Arial"/>
+          <w:sz w:val="20"/>
+          <w:szCs w:val="20"/>
+        </w:rPr>
+        <w:t>, after which the next trial will start.</w:t>
       </w:r>
     </w:p>
     <w:p>
@@ -799,123 +2423,39 @@
           <w:sz w:val="20"/>
           <w:szCs w:val="20"/>
         </w:rPr>
-        <w:t>Once you (the subject) have fixated the spot</w:t>
-      </w:r>
-      <w:r>
-        <w:rPr>
-          <w:rFonts w:ascii="Arial" w:hAnsi="Arial" w:cs="Arial"/>
-          <w:sz w:val="20"/>
-          <w:szCs w:val="20"/>
-        </w:rPr>
-        <w:t xml:space="preserve"> and are ready to start a trial</w:t>
-      </w:r>
-      <w:r>
-        <w:rPr>
-          <w:rFonts w:ascii="Arial" w:hAnsi="Arial" w:cs="Arial"/>
-          <w:sz w:val="20"/>
-          <w:szCs w:val="20"/>
-        </w:rPr>
-        <w:t>, you signal that you are ready by pressing the down arrow on the keyboard (while maintaining fixation).</w:t>
-      </w:r>
-      <w:r>
-        <w:rPr>
-          <w:rFonts w:ascii="Arial" w:hAnsi="Arial" w:cs="Arial"/>
-          <w:sz w:val="20"/>
-          <w:szCs w:val="20"/>
-        </w:rPr>
-        <w:t xml:space="preserve"> This will cause the fixation spot to turn bright white and for the two grating stimuli to appear.</w:t>
-      </w:r>
-      <w:r>
-        <w:rPr>
-          <w:rFonts w:ascii="Arial" w:hAnsi="Arial" w:cs="Arial"/>
-          <w:sz w:val="20"/>
-          <w:szCs w:val="20"/>
-        </w:rPr>
-        <w:t xml:space="preserve"> After the stimuli have been on the screen for the </w:t>
-      </w:r>
-      <w:r>
-        <w:rPr>
-          <w:rFonts w:ascii="Arial" w:hAnsi="Arial" w:cs="Arial"/>
-          <w:b/>
-          <w:sz w:val="20"/>
-          <w:szCs w:val="20"/>
-        </w:rPr>
-        <w:t>Base Stimulus Duration</w:t>
-      </w:r>
-      <w:r>
-        <w:rPr>
-          <w:rFonts w:ascii="Arial" w:hAnsi="Arial" w:cs="Arial"/>
-          <w:b/>
-          <w:sz w:val="20"/>
-          <w:szCs w:val="20"/>
-        </w:rPr>
-        <w:t xml:space="preserve"> </w:t>
-      </w:r>
-      <w:r>
-        <w:rPr>
-          <w:rFonts w:ascii="Arial" w:hAnsi="Arial" w:cs="Arial"/>
-          <w:sz w:val="20"/>
-          <w:szCs w:val="20"/>
-        </w:rPr>
-        <w:t>(1 s)</w:t>
-      </w:r>
-      <w:r>
-        <w:rPr>
-          <w:rFonts w:ascii="Arial" w:hAnsi="Arial" w:cs="Arial"/>
-          <w:sz w:val="20"/>
-          <w:szCs w:val="20"/>
-        </w:rPr>
-        <w:t>, one of the two stimuli, selected at random, will increase i</w:t>
-      </w:r>
-      <w:r>
-        <w:rPr>
-          <w:rFonts w:ascii="Arial" w:hAnsi="Arial" w:cs="Arial"/>
-          <w:sz w:val="20"/>
-          <w:szCs w:val="20"/>
-        </w:rPr>
-        <w:t xml:space="preserve">ts contrast.  The change will last for only the </w:t>
-      </w:r>
-      <w:r>
-        <w:rPr>
-          <w:rFonts w:ascii="Arial" w:hAnsi="Arial" w:cs="Arial"/>
-          <w:b/>
-          <w:sz w:val="20"/>
-          <w:szCs w:val="20"/>
-        </w:rPr>
-        <w:t xml:space="preserve">Test Stimulus Duration </w:t>
-      </w:r>
-      <w:r>
-        <w:rPr>
-          <w:rFonts w:ascii="Arial" w:hAnsi="Arial" w:cs="Arial"/>
-          <w:sz w:val="20"/>
-          <w:szCs w:val="20"/>
-        </w:rPr>
-        <w:t xml:space="preserve">(0.25 s), after which both grating pattern will disappear and the fixation point will turn black.  You must </w:t>
-      </w:r>
-      <w:r>
-        <w:rPr>
-          <w:rFonts w:ascii="Arial" w:hAnsi="Arial" w:cs="Arial"/>
-          <w:sz w:val="20"/>
-          <w:szCs w:val="20"/>
-        </w:rPr>
-        <w:t xml:space="preserve">indicate which of the two gratings increased contrast by pressing either the left or right arrow on the keyboard.  Once you respond, the task will pause for the </w:t>
-      </w:r>
-      <w:r>
-        <w:rPr>
-          <w:rFonts w:ascii="Arial" w:hAnsi="Arial" w:cs="Arial"/>
-          <w:b/>
-          <w:sz w:val="20"/>
-          <w:szCs w:val="20"/>
-        </w:rPr>
-        <w:t>Inter-trial Duration</w:t>
-      </w:r>
-      <w:r>
-        <w:rPr>
-          <w:rFonts w:ascii="Arial" w:hAnsi="Arial" w:cs="Arial"/>
-          <w:sz w:val="20"/>
-          <w:szCs w:val="20"/>
-        </w:rPr>
-        <w:t>, after which the next trial will start.</w:t>
+        <w:t>When working on the task, you should not let yourself get distracted by the updating data in the control panel.</w:t>
+      </w:r>
+      <w:r>
+        <w:rPr>
+          <w:rFonts w:ascii="Arial" w:hAnsi="Arial" w:cs="Arial"/>
+          <w:sz w:val="20"/>
+          <w:szCs w:val="20"/>
+        </w:rPr>
+        <w:t xml:space="preserve"> </w:t>
+      </w:r>
+      <w:r>
+        <w:rPr>
+          <w:rFonts w:ascii="Arial" w:hAnsi="Arial" w:cs="Arial"/>
+          <w:sz w:val="20"/>
+          <w:szCs w:val="20"/>
+        </w:rPr>
+        <w:t xml:space="preserve">If you can’t remain focused, you can </w:t>
+      </w:r>
+      <w:r>
+        <w:rPr>
+          <w:rFonts w:ascii="Arial" w:hAnsi="Arial" w:cs="Arial"/>
+          <w:sz w:val="20"/>
+          <w:szCs w:val="20"/>
+        </w:rPr>
+        <w:t>move</w:t>
+      </w:r>
+      <w:r>
+        <w:rPr>
+          <w:rFonts w:ascii="Arial" w:hAnsi="Arial" w:cs="Arial"/>
+          <w:sz w:val="20"/>
+          <w:szCs w:val="20"/>
+        </w:rPr>
+        <w:t xml:space="preserve"> the panel so the data table and plot are off the bottom of the screen.</w:t>
       </w:r>
     </w:p>
     <w:p>
@@ -928,6 +2468,246 @@
           <w:szCs w:val="20"/>
         </w:rPr>
       </w:pPr>
+      <w:r>
+        <w:rPr>
+          <w:rFonts w:ascii="Arial" w:hAnsi="Arial" w:cs="Arial"/>
+          <w:sz w:val="20"/>
+          <w:szCs w:val="20"/>
+        </w:rPr>
+        <w:t xml:space="preserve">Breaks: </w:t>
+      </w:r>
+      <w:r>
+        <w:rPr>
+          <w:rFonts w:ascii="Arial" w:hAnsi="Arial" w:cs="Arial"/>
+          <w:sz w:val="20"/>
+          <w:szCs w:val="20"/>
+        </w:rPr>
+        <w:t>You can take a break at any time by pausing the task.</w:t>
+      </w:r>
+      <w:r>
+        <w:rPr>
+          <w:rFonts w:ascii="Arial" w:hAnsi="Arial" w:cs="Arial"/>
+          <w:sz w:val="20"/>
+          <w:szCs w:val="20"/>
+        </w:rPr>
+        <w:t xml:space="preserve"> </w:t>
+      </w:r>
+      <w:r>
+        <w:rPr>
+          <w:rFonts w:ascii="Arial" w:hAnsi="Arial" w:cs="Arial"/>
+          <w:sz w:val="20"/>
+          <w:szCs w:val="20"/>
+        </w:rPr>
+        <w:t>It is also fine to leave the task waiting with the dim fixation spot on the screen.</w:t>
+      </w:r>
+      <w:r>
+        <w:rPr>
+          <w:rFonts w:ascii="Arial" w:hAnsi="Arial" w:cs="Arial"/>
+          <w:sz w:val="20"/>
+          <w:szCs w:val="20"/>
+        </w:rPr>
+        <w:t xml:space="preserve"> </w:t>
+      </w:r>
+      <w:r>
+        <w:rPr>
+          <w:rFonts w:ascii="Arial" w:hAnsi="Arial" w:cs="Arial"/>
+          <w:sz w:val="20"/>
+          <w:szCs w:val="20"/>
+        </w:rPr>
+        <w:t>There is no reason not to stop part way through completing one base contrast to take a break while your partner works on another base contrast.</w:t>
+      </w:r>
+      <w:r>
+        <w:rPr>
+          <w:rFonts w:ascii="Arial" w:hAnsi="Arial" w:cs="Arial"/>
+          <w:sz w:val="20"/>
+          <w:szCs w:val="20"/>
+        </w:rPr>
+        <w:t xml:space="preserve"> </w:t>
+      </w:r>
+      <w:r>
+        <w:rPr>
+          <w:rFonts w:ascii="Arial" w:hAnsi="Arial" w:cs="Arial"/>
+          <w:sz w:val="20"/>
+          <w:szCs w:val="20"/>
+        </w:rPr>
+        <w:t>It is generally best to collect data</w:t>
+      </w:r>
+      <w:r>
+        <w:rPr>
+          <w:rFonts w:ascii="Arial" w:hAnsi="Arial" w:cs="Arial"/>
+          <w:sz w:val="20"/>
+          <w:szCs w:val="20"/>
+        </w:rPr>
+        <w:t xml:space="preserve"> for each base contrast</w:t>
+      </w:r>
+      <w:r>
+        <w:rPr>
+          <w:rFonts w:ascii="Arial" w:hAnsi="Arial" w:cs="Arial"/>
+          <w:sz w:val="20"/>
+          <w:szCs w:val="20"/>
+        </w:rPr>
+        <w:t xml:space="preserve"> </w:t>
+      </w:r>
+      <w:r>
+        <w:rPr>
+          <w:rFonts w:ascii="Arial" w:hAnsi="Arial" w:cs="Arial"/>
+          <w:sz w:val="20"/>
+          <w:szCs w:val="20"/>
+        </w:rPr>
+        <w:t>exclusive</w:t>
+      </w:r>
+      <w:r>
+        <w:rPr>
+          <w:rFonts w:ascii="Arial" w:hAnsi="Arial" w:cs="Arial"/>
+          <w:sz w:val="20"/>
+          <w:szCs w:val="20"/>
+        </w:rPr>
+        <w:t xml:space="preserve"> from one person.</w:t>
+      </w:r>
+      <w:r>
+        <w:rPr>
+          <w:rFonts w:ascii="Arial" w:hAnsi="Arial" w:cs="Arial"/>
+          <w:sz w:val="20"/>
+          <w:szCs w:val="20"/>
+        </w:rPr>
+        <w:t xml:space="preserve"> </w:t>
+      </w:r>
+      <w:r>
+        <w:rPr>
+          <w:rFonts w:ascii="Arial" w:hAnsi="Arial" w:cs="Arial"/>
+          <w:sz w:val="20"/>
+          <w:szCs w:val="20"/>
+        </w:rPr>
+        <w:t xml:space="preserve">Recommended </w:t>
+      </w:r>
+      <w:r>
+        <w:rPr>
+          <w:rFonts w:ascii="Arial" w:hAnsi="Arial" w:cs="Arial"/>
+          <w:sz w:val="20"/>
+          <w:szCs w:val="20"/>
+        </w:rPr>
+        <w:t>assignments</w:t>
+      </w:r>
+      <w:r>
+        <w:rPr>
+          <w:rFonts w:ascii="Arial" w:hAnsi="Arial" w:cs="Arial"/>
+          <w:sz w:val="20"/>
+          <w:szCs w:val="20"/>
+        </w:rPr>
+        <w:t xml:space="preserve"> are 6.25</w:t>
+      </w:r>
+      <w:r>
+        <w:rPr>
+          <w:rFonts w:ascii="Arial" w:hAnsi="Arial" w:cs="Arial"/>
+          <w:sz w:val="20"/>
+          <w:szCs w:val="20"/>
+        </w:rPr>
+        <w:t>%</w:t>
+      </w:r>
+      <w:r>
+        <w:rPr>
+          <w:rFonts w:ascii="Arial" w:hAnsi="Arial" w:cs="Arial"/>
+          <w:sz w:val="20"/>
+          <w:szCs w:val="20"/>
+        </w:rPr>
+        <w:t xml:space="preserve"> and </w:t>
+      </w:r>
+      <w:r>
+        <w:rPr>
+          <w:rFonts w:ascii="Arial" w:hAnsi="Arial" w:cs="Arial"/>
+          <w:sz w:val="20"/>
+          <w:szCs w:val="20"/>
+        </w:rPr>
+        <w:t xml:space="preserve">25% </w:t>
+      </w:r>
+      <w:r>
+        <w:rPr>
+          <w:rFonts w:ascii="Arial" w:hAnsi="Arial" w:cs="Arial"/>
+          <w:sz w:val="20"/>
+          <w:szCs w:val="20"/>
+        </w:rPr>
+        <w:t xml:space="preserve">for one subject and 12.5% and </w:t>
+      </w:r>
+      <w:r>
+        <w:rPr>
+          <w:rFonts w:ascii="Arial" w:hAnsi="Arial" w:cs="Arial"/>
+          <w:sz w:val="20"/>
+          <w:szCs w:val="20"/>
+        </w:rPr>
+        <w:t>50%</w:t>
+      </w:r>
+      <w:r>
+        <w:rPr>
+          <w:rFonts w:ascii="Arial" w:hAnsi="Arial" w:cs="Arial"/>
+          <w:sz w:val="20"/>
+          <w:szCs w:val="20"/>
+        </w:rPr>
+        <w:t xml:space="preserve"> for the other.  Alternatively, 6.25% and </w:t>
+      </w:r>
+      <w:r>
+        <w:rPr>
+          <w:rFonts w:ascii="Arial" w:hAnsi="Arial" w:cs="Arial"/>
+          <w:sz w:val="20"/>
+          <w:szCs w:val="20"/>
+        </w:rPr>
+        <w:t xml:space="preserve">50% </w:t>
+      </w:r>
+      <w:r>
+        <w:rPr>
+          <w:rFonts w:ascii="Arial" w:hAnsi="Arial" w:cs="Arial"/>
+          <w:sz w:val="20"/>
+          <w:szCs w:val="20"/>
+        </w:rPr>
+        <w:t xml:space="preserve">for one and 12.5% for the other </w:t>
+      </w:r>
+      <w:r>
+        <w:rPr>
+          <w:rFonts w:ascii="Arial" w:hAnsi="Arial" w:cs="Arial"/>
+          <w:sz w:val="20"/>
+          <w:szCs w:val="20"/>
+        </w:rPr>
+        <w:t>25</w:t>
+      </w:r>
+      <w:r>
+        <w:rPr>
+          <w:rFonts w:ascii="Arial" w:hAnsi="Arial" w:cs="Arial"/>
+          <w:sz w:val="20"/>
+          <w:szCs w:val="20"/>
+        </w:rPr>
+        <w:t>%</w:t>
+      </w:r>
+      <w:r>
+        <w:rPr>
+          <w:rFonts w:ascii="Arial" w:hAnsi="Arial" w:cs="Arial"/>
+          <w:sz w:val="20"/>
+          <w:szCs w:val="20"/>
+        </w:rPr>
+        <w:t xml:space="preserve"> is </w:t>
+      </w:r>
+      <w:r>
+        <w:rPr>
+          <w:rFonts w:ascii="Arial" w:hAnsi="Arial" w:cs="Arial"/>
+          <w:sz w:val="20"/>
+          <w:szCs w:val="20"/>
+        </w:rPr>
+        <w:t>acceptable</w:t>
+      </w:r>
+      <w:r>
+        <w:rPr>
+          <w:rFonts w:ascii="Arial" w:hAnsi="Arial" w:cs="Arial"/>
+          <w:sz w:val="20"/>
+          <w:szCs w:val="20"/>
+        </w:rPr>
+        <w:t>.</w:t>
+      </w:r>
+      <w:r>
+        <w:rPr>
+          <w:rFonts w:ascii="Arial" w:hAnsi="Arial" w:cs="Arial"/>
+          <w:sz w:val="20"/>
+          <w:szCs w:val="20"/>
+        </w:rPr>
+        <w:t xml:space="preserve"> </w:t>
+      </w:r>
     </w:p>
     <w:p>
       <w:pPr>
@@ -939,60 +2719,53 @@
           <w:szCs w:val="20"/>
         </w:rPr>
       </w:pPr>
-      <w:r>
-        <w:rPr>
-          <w:rFonts w:ascii="Arial" w:hAnsi="Arial" w:cs="Arial"/>
-          <w:sz w:val="20"/>
-          <w:szCs w:val="20"/>
-        </w:rPr>
-        <w:t xml:space="preserve">Breaks: </w:t>
-      </w:r>
-      <w:r>
-        <w:rPr>
-          <w:rFonts w:ascii="Arial" w:hAnsi="Arial" w:cs="Arial"/>
-          <w:sz w:val="20"/>
-          <w:szCs w:val="20"/>
-        </w:rPr>
-        <w:t>You can take a break at any time by pausing the task.  It is also fine to leave the task waiting with the dim fixation spot on the screen.</w:t>
-      </w:r>
-      <w:r>
-        <w:rPr>
-          <w:rFonts w:ascii="Arial" w:hAnsi="Arial" w:cs="Arial"/>
-          <w:sz w:val="20"/>
-          <w:szCs w:val="20"/>
-        </w:rPr>
-        <w:t xml:space="preserve">  There is no reason not to stop part way through completing one base contrast to take a break while your partner works on another base contrast.  It is generally best to collect data entirely from one person for each base contrast. </w:t>
-      </w:r>
-      <w:bookmarkStart w:id="0" w:name="_GoBack"/>
-      <w:bookmarkEnd w:id="0"/>
+    </w:p>
+    <w:p>
+      <w:pPr>
+        <w:jc w:val="center"/>
+        <w:rPr>
+          <w:rFonts w:ascii="Arial" w:hAnsi="Arial" w:cs="Arial"/>
+          <w:sz w:val="20"/>
+          <w:szCs w:val="20"/>
+        </w:rPr>
+      </w:pPr>
+      <w:r>
+        <w:br w:type="page"/>
+      </w:r>
     </w:p>
     <w:p>
       <w:pPr>
         <w:spacing w:after="120"/>
         <w:jc w:val="both"/>
-        <w:rPr>
-          <w:rFonts w:ascii="Arial" w:hAnsi="Arial" w:cs="Arial"/>
-          <w:sz w:val="20"/>
-          <w:szCs w:val="20"/>
-        </w:rPr>
-      </w:pPr>
-    </w:p>
-    <w:p>
-      <w:pPr>
-        <w:jc w:val="center"/>
-      </w:pPr>
-      <w:r>
-        <w:br w:type="page"/>
-      </w:r>
-      <w:r>
-        <w:rPr>
+        <w:outlineLvl w:val="0"/>
+        <w:rPr>
+          <w:rFonts w:ascii="Arial" w:hAnsi="Arial" w:cs="Arial"/>
+          <w:b/>
+          <w:sz w:val="20"/>
+          <w:szCs w:val="20"/>
+        </w:rPr>
+      </w:pPr>
+      <w:r>
+        <w:rPr>
+          <w:rFonts w:ascii="Arial" w:hAnsi="Arial" w:cs="Arial"/>
+          <w:b/>
           <w:noProof/>
+          <w:sz w:val="20"/>
+          <w:szCs w:val="20"/>
         </w:rPr>
         <w:drawing>
-          <wp:inline distT="0" distB="0" distL="0" distR="0" wp14:anchorId="50B33AEC" wp14:editId="06E85531">
-            <wp:extent cx="3272861" cy="4460240"/>
-            <wp:effectExtent l="0" t="0" r="3810" b="0"/>
-            <wp:docPr id="1" name="Picture 1" descr="/Users/maunsell/Desktop/Screen Shot 2017-12-07 at 10.27.53.png"/>
+          <wp:anchor distT="0" distB="0" distL="114300" distR="114300" simplePos="0" relativeHeight="251660288" behindDoc="0" locked="0" layoutInCell="1" allowOverlap="1" wp14:anchorId="3ECBB5FA" wp14:editId="281107D8">
+            <wp:simplePos x="0" y="0"/>
+            <wp:positionH relativeFrom="column">
+              <wp:posOffset>2781300</wp:posOffset>
+            </wp:positionH>
+            <wp:positionV relativeFrom="paragraph">
+              <wp:posOffset>0</wp:posOffset>
+            </wp:positionV>
+            <wp:extent cx="3404870" cy="4803140"/>
+            <wp:effectExtent l="0" t="0" r="0" b="0"/>
+            <wp:wrapSquare wrapText="bothSides"/>
+            <wp:docPr id="4" name="Picture 4" descr="NSCI-20100%20Code/Screen%20Shot%202017-12-08%20at%202.51.39%20PM.png"/>
             <wp:cNvGraphicFramePr>
               <a:graphicFrameLocks xmlns:a="http://schemas.openxmlformats.org/drawingml/2006/main" noChangeAspect="1"/>
             </wp:cNvGraphicFramePr>
@@ -1000,13 +2773,13 @@
               <a:graphicData uri="http://schemas.openxmlformats.org/drawingml/2006/picture">
                 <pic:pic xmlns:pic="http://schemas.openxmlformats.org/drawingml/2006/picture">
                   <pic:nvPicPr>
-                    <pic:cNvPr id="0" name="Picture 2" descr="/Users/maunsell/Desktop/Screen Shot 2017-12-07 at 10.27.53.png"/>
+                    <pic:cNvPr id="0" name="Picture 2" descr="NSCI-20100%20Code/Screen%20Shot%202017-12-08%20at%202.51.39%20PM.png"/>
                     <pic:cNvPicPr>
                       <a:picLocks noChangeAspect="1" noChangeArrowheads="1"/>
                     </pic:cNvPicPr>
                   </pic:nvPicPr>
                   <pic:blipFill>
-                    <a:blip r:embed="rId8">
+                    <a:blip r:embed="rId9">
                       <a:extLst>
                         <a:ext uri="{28A0092B-C50C-407E-A947-70E740481C1C}">
                           <a14:useLocalDpi xmlns:a14="http://schemas.microsoft.com/office/drawing/2010/main" val="0"/>
@@ -1021,7 +2794,7 @@
                   <pic:spPr bwMode="auto">
                     <a:xfrm>
                       <a:off x="0" y="0"/>
-                      <a:ext cx="3316212" cy="4519318"/>
+                      <a:ext cx="3404870" cy="4803140"/>
                     </a:xfrm>
                     <a:prstGeom prst="rect">
                       <a:avLst/>
@@ -1034,8 +2807,41 @@
                 </pic:pic>
               </a:graphicData>
             </a:graphic>
-          </wp:inline>
+            <wp14:sizeRelH relativeFrom="page">
+              <wp14:pctWidth>0</wp14:pctWidth>
+            </wp14:sizeRelH>
+            <wp14:sizeRelV relativeFrom="page">
+              <wp14:pctHeight>0</wp14:pctHeight>
+            </wp14:sizeRelV>
+          </wp:anchor>
         </w:drawing>
+      </w:r>
+      <w:r>
+        <w:rPr>
+          <w:rFonts w:ascii="Arial" w:hAnsi="Arial" w:cs="Arial"/>
+          <w:b/>
+          <w:sz w:val="20"/>
+          <w:szCs w:val="20"/>
+        </w:rPr>
+        <w:t xml:space="preserve">Controlling the </w:t>
+      </w:r>
+      <w:r>
+        <w:rPr>
+          <w:rFonts w:ascii="Arial" w:hAnsi="Arial" w:cs="Arial"/>
+          <w:b/>
+          <w:sz w:val="20"/>
+          <w:szCs w:val="20"/>
+        </w:rPr>
+        <w:t>Contrast</w:t>
+      </w:r>
+      <w:r>
+        <w:rPr>
+          <w:rFonts w:ascii="Arial" w:hAnsi="Arial" w:cs="Arial"/>
+          <w:b/>
+          <w:sz w:val="20"/>
+          <w:szCs w:val="20"/>
+        </w:rPr>
+        <w:t xml:space="preserve"> Increment Task</w:t>
       </w:r>
     </w:p>
     <w:p>
@@ -1044,19 +2850,17 @@
         <w:jc w:val="both"/>
         <w:rPr>
           <w:rFonts w:ascii="Arial" w:hAnsi="Arial" w:cs="Arial"/>
-          <w:b/>
-          <w:sz w:val="20"/>
-          <w:szCs w:val="20"/>
-        </w:rPr>
-      </w:pPr>
-      <w:r>
-        <w:rPr>
-          <w:rFonts w:ascii="Arial" w:hAnsi="Arial" w:cs="Arial"/>
-          <w:b/>
-          <w:sz w:val="20"/>
-          <w:szCs w:val="20"/>
-        </w:rPr>
-        <w:t>Controlling the Task Increment Task</w:t>
+          <w:sz w:val="20"/>
+          <w:szCs w:val="20"/>
+        </w:rPr>
+      </w:pPr>
+      <w:r>
+        <w:rPr>
+          <w:rFonts w:ascii="Arial" w:hAnsi="Arial" w:cs="Arial"/>
+          <w:sz w:val="20"/>
+          <w:szCs w:val="20"/>
+        </w:rPr>
+        <w:t>The following controls and displays are available on the Control Panel.</w:t>
       </w:r>
     </w:p>
     <w:p>
@@ -1076,41 +2880,55 @@
           <w:sz w:val="20"/>
           <w:szCs w:val="20"/>
         </w:rPr>
-        <w:t xml:space="preserve">Stimulus </w:t>
-      </w:r>
-      <w:r>
-        <w:rPr>
-          <w:rFonts w:ascii="Arial" w:hAnsi="Arial" w:cs="Arial"/>
-          <w:b/>
-          <w:sz w:val="20"/>
-          <w:szCs w:val="20"/>
-        </w:rPr>
-        <w:t>R</w:t>
-      </w:r>
-      <w:r>
-        <w:rPr>
-          <w:rFonts w:ascii="Arial" w:hAnsi="Arial" w:cs="Arial"/>
-          <w:b/>
-          <w:sz w:val="20"/>
-          <w:szCs w:val="20"/>
-        </w:rPr>
-        <w:t>epeats:</w:t>
-      </w:r>
-      <w:r>
-        <w:rPr>
-          <w:rFonts w:ascii="Arial" w:hAnsi="Arial" w:cs="Arial"/>
-          <w:sz w:val="20"/>
-          <w:szCs w:val="20"/>
-        </w:rPr>
-        <w:t xml:space="preserve"> The number of times each </w:t>
-      </w:r>
-      <w:r>
-        <w:rPr>
-          <w:rFonts w:ascii="Arial" w:hAnsi="Arial" w:cs="Arial"/>
-          <w:sz w:val="20"/>
-          <w:szCs w:val="20"/>
-        </w:rPr>
-        <w:t>increment will be repeated before the task stops.  If you reach the limit, you can always increase this number and collect more data.</w:t>
+        <w:t>Stimulus Repeats:</w:t>
+      </w:r>
+      <w:r>
+        <w:rPr>
+          <w:rFonts w:ascii="Arial" w:hAnsi="Arial" w:cs="Arial"/>
+          <w:sz w:val="20"/>
+          <w:szCs w:val="20"/>
+        </w:rPr>
+        <w:t xml:space="preserve"> The number of times each increment will be repeated before the task stops.</w:t>
+      </w:r>
+      <w:r>
+        <w:rPr>
+          <w:rFonts w:ascii="Arial" w:hAnsi="Arial" w:cs="Arial"/>
+          <w:sz w:val="20"/>
+          <w:szCs w:val="20"/>
+        </w:rPr>
+        <w:t xml:space="preserve"> </w:t>
+      </w:r>
+      <w:r>
+        <w:rPr>
+          <w:rFonts w:ascii="Arial" w:hAnsi="Arial" w:cs="Arial"/>
+          <w:sz w:val="20"/>
+          <w:szCs w:val="20"/>
+        </w:rPr>
+        <w:t xml:space="preserve">When </w:t>
+      </w:r>
+      <w:r>
+        <w:rPr>
+          <w:rFonts w:ascii="Arial" w:hAnsi="Arial" w:cs="Arial"/>
+          <w:sz w:val="20"/>
+          <w:szCs w:val="20"/>
+        </w:rPr>
+        <w:t xml:space="preserve">you reach the limit, you can always increase this number </w:t>
+      </w:r>
+      <w:r>
+        <w:rPr>
+          <w:rFonts w:ascii="Arial" w:hAnsi="Arial" w:cs="Arial"/>
+          <w:sz w:val="20"/>
+          <w:szCs w:val="20"/>
+        </w:rPr>
+        <w:t xml:space="preserve">to collect additional </w:t>
+      </w:r>
+      <w:r>
+        <w:rPr>
+          <w:rFonts w:ascii="Arial" w:hAnsi="Arial" w:cs="Arial"/>
+          <w:sz w:val="20"/>
+          <w:szCs w:val="20"/>
+        </w:rPr>
+        <w:t>data.</w:t>
       </w:r>
     </w:p>
     <w:p>
@@ -1130,33 +2948,63 @@
           <w:sz w:val="20"/>
           <w:szCs w:val="20"/>
         </w:rPr>
-        <w:t>Inter</w:t>
-      </w:r>
-      <w:r>
-        <w:rPr>
-          <w:rFonts w:ascii="Arial" w:hAnsi="Arial" w:cs="Arial"/>
-          <w:b/>
-          <w:sz w:val="20"/>
-          <w:szCs w:val="20"/>
-        </w:rPr>
-        <w:t>-</w:t>
-      </w:r>
-      <w:r>
-        <w:rPr>
-          <w:rFonts w:ascii="Arial" w:hAnsi="Arial" w:cs="Arial"/>
-          <w:b/>
-          <w:sz w:val="20"/>
-          <w:szCs w:val="20"/>
-        </w:rPr>
-        <w:t>trial Dur. (s):</w:t>
-      </w:r>
-      <w:r>
-        <w:rPr>
-          <w:rFonts w:ascii="Arial" w:hAnsi="Arial" w:cs="Arial"/>
-          <w:sz w:val="20"/>
-          <w:szCs w:val="20"/>
-        </w:rPr>
-        <w:t xml:space="preserve"> The pause between on trial and the start of the next.  </w:t>
+        <w:t xml:space="preserve">Inter-trial </w:t>
+      </w:r>
+      <w:proofErr w:type="spellStart"/>
+      <w:r>
+        <w:rPr>
+          <w:rFonts w:ascii="Arial" w:hAnsi="Arial" w:cs="Arial"/>
+          <w:b/>
+          <w:sz w:val="20"/>
+          <w:szCs w:val="20"/>
+        </w:rPr>
+        <w:t>Dur</w:t>
+      </w:r>
+      <w:proofErr w:type="spellEnd"/>
+      <w:r>
+        <w:rPr>
+          <w:rFonts w:ascii="Arial" w:hAnsi="Arial" w:cs="Arial"/>
+          <w:b/>
+          <w:sz w:val="20"/>
+          <w:szCs w:val="20"/>
+        </w:rPr>
+        <w:t>. (</w:t>
+      </w:r>
+      <w:proofErr w:type="spellStart"/>
+      <w:r>
+        <w:rPr>
+          <w:rFonts w:ascii="Arial" w:hAnsi="Arial" w:cs="Arial"/>
+          <w:b/>
+          <w:sz w:val="20"/>
+          <w:szCs w:val="20"/>
+        </w:rPr>
+        <w:t>s</w:t>
+      </w:r>
+      <w:proofErr w:type="spellEnd"/>
+      <w:r>
+        <w:rPr>
+          <w:rFonts w:ascii="Arial" w:hAnsi="Arial" w:cs="Arial"/>
+          <w:b/>
+          <w:sz w:val="20"/>
+          <w:szCs w:val="20"/>
+        </w:rPr>
+        <w:t>):</w:t>
+      </w:r>
+      <w:r>
+        <w:rPr>
+          <w:rFonts w:ascii="Arial" w:hAnsi="Arial" w:cs="Arial"/>
+          <w:sz w:val="20"/>
+          <w:szCs w:val="20"/>
+        </w:rPr>
+        <w:t xml:space="preserve"> The pause between on trial and the start of the next.</w:t>
+      </w:r>
+      <w:r>
+        <w:rPr>
+          <w:rFonts w:ascii="Arial" w:hAnsi="Arial" w:cs="Arial"/>
+          <w:sz w:val="20"/>
+          <w:szCs w:val="20"/>
+        </w:rPr>
+        <w:t xml:space="preserve"> </w:t>
       </w:r>
       <w:r>
         <w:rPr>
@@ -1184,15 +3032,71 @@
           <w:sz w:val="20"/>
           <w:szCs w:val="20"/>
         </w:rPr>
-        <w:t>Base Stim. Dur. (s):</w:t>
-      </w:r>
-      <w:r>
-        <w:rPr>
-          <w:rFonts w:ascii="Arial" w:hAnsi="Arial" w:cs="Arial"/>
-          <w:sz w:val="20"/>
-          <w:szCs w:val="20"/>
-        </w:rPr>
-        <w:t xml:space="preserve"> The duration of the adapting stimulus.  Leave this set to 1.0 for all measurements</w:t>
+        <w:t xml:space="preserve">Base Stim. </w:t>
+      </w:r>
+      <w:proofErr w:type="spellStart"/>
+      <w:r>
+        <w:rPr>
+          <w:rFonts w:ascii="Arial" w:hAnsi="Arial" w:cs="Arial"/>
+          <w:b/>
+          <w:sz w:val="20"/>
+          <w:szCs w:val="20"/>
+        </w:rPr>
+        <w:t>Dur</w:t>
+      </w:r>
+      <w:proofErr w:type="spellEnd"/>
+      <w:r>
+        <w:rPr>
+          <w:rFonts w:ascii="Arial" w:hAnsi="Arial" w:cs="Arial"/>
+          <w:b/>
+          <w:sz w:val="20"/>
+          <w:szCs w:val="20"/>
+        </w:rPr>
+        <w:t>. (</w:t>
+      </w:r>
+      <w:proofErr w:type="spellStart"/>
+      <w:r>
+        <w:rPr>
+          <w:rFonts w:ascii="Arial" w:hAnsi="Arial" w:cs="Arial"/>
+          <w:b/>
+          <w:sz w:val="20"/>
+          <w:szCs w:val="20"/>
+        </w:rPr>
+        <w:t>s</w:t>
+      </w:r>
+      <w:proofErr w:type="spellEnd"/>
+      <w:r>
+        <w:rPr>
+          <w:rFonts w:ascii="Arial" w:hAnsi="Arial" w:cs="Arial"/>
+          <w:b/>
+          <w:sz w:val="20"/>
+          <w:szCs w:val="20"/>
+        </w:rPr>
+        <w:t>):</w:t>
+      </w:r>
+      <w:r>
+        <w:rPr>
+          <w:rFonts w:ascii="Arial" w:hAnsi="Arial" w:cs="Arial"/>
+          <w:sz w:val="20"/>
+          <w:szCs w:val="20"/>
+        </w:rPr>
+        <w:t xml:space="preserve"> The duration of the adapting stimulus.</w:t>
+      </w:r>
+      <w:r>
+        <w:rPr>
+          <w:rFonts w:ascii="Arial" w:hAnsi="Arial" w:cs="Arial"/>
+          <w:sz w:val="20"/>
+          <w:szCs w:val="20"/>
+        </w:rPr>
+        <w:t xml:space="preserve"> </w:t>
+      </w:r>
+      <w:r>
+        <w:rPr>
+          <w:rFonts w:ascii="Arial" w:hAnsi="Arial" w:cs="Arial"/>
+          <w:sz w:val="20"/>
+          <w:szCs w:val="20"/>
+        </w:rPr>
+        <w:t>Leave this set to 1.0 for all measurements</w:t>
       </w:r>
       <w:r>
         <w:rPr>
@@ -1220,15 +3124,71 @@
           <w:sz w:val="20"/>
           <w:szCs w:val="20"/>
         </w:rPr>
-        <w:t>Test Stim. Dur. (s):</w:t>
-      </w:r>
-      <w:r>
-        <w:rPr>
-          <w:rFonts w:ascii="Arial" w:hAnsi="Arial" w:cs="Arial"/>
-          <w:sz w:val="20"/>
-          <w:szCs w:val="20"/>
-        </w:rPr>
-        <w:t xml:space="preserve"> The duration of the test stimulus.  Leave this set to 0.25 for all measurements</w:t>
+        <w:t xml:space="preserve">Test Stim. </w:t>
+      </w:r>
+      <w:proofErr w:type="spellStart"/>
+      <w:r>
+        <w:rPr>
+          <w:rFonts w:ascii="Arial" w:hAnsi="Arial" w:cs="Arial"/>
+          <w:b/>
+          <w:sz w:val="20"/>
+          <w:szCs w:val="20"/>
+        </w:rPr>
+        <w:t>Dur</w:t>
+      </w:r>
+      <w:proofErr w:type="spellEnd"/>
+      <w:r>
+        <w:rPr>
+          <w:rFonts w:ascii="Arial" w:hAnsi="Arial" w:cs="Arial"/>
+          <w:b/>
+          <w:sz w:val="20"/>
+          <w:szCs w:val="20"/>
+        </w:rPr>
+        <w:t>. (</w:t>
+      </w:r>
+      <w:proofErr w:type="spellStart"/>
+      <w:r>
+        <w:rPr>
+          <w:rFonts w:ascii="Arial" w:hAnsi="Arial" w:cs="Arial"/>
+          <w:b/>
+          <w:sz w:val="20"/>
+          <w:szCs w:val="20"/>
+        </w:rPr>
+        <w:t>s</w:t>
+      </w:r>
+      <w:proofErr w:type="spellEnd"/>
+      <w:r>
+        <w:rPr>
+          <w:rFonts w:ascii="Arial" w:hAnsi="Arial" w:cs="Arial"/>
+          <w:b/>
+          <w:sz w:val="20"/>
+          <w:szCs w:val="20"/>
+        </w:rPr>
+        <w:t>):</w:t>
+      </w:r>
+      <w:r>
+        <w:rPr>
+          <w:rFonts w:ascii="Arial" w:hAnsi="Arial" w:cs="Arial"/>
+          <w:sz w:val="20"/>
+          <w:szCs w:val="20"/>
+        </w:rPr>
+        <w:t xml:space="preserve"> The duration of the test stimulus.</w:t>
+      </w:r>
+      <w:r>
+        <w:rPr>
+          <w:rFonts w:ascii="Arial" w:hAnsi="Arial" w:cs="Arial"/>
+          <w:sz w:val="20"/>
+          <w:szCs w:val="20"/>
+        </w:rPr>
+        <w:t xml:space="preserve"> </w:t>
+      </w:r>
+      <w:r>
+        <w:rPr>
+          <w:rFonts w:ascii="Arial" w:hAnsi="Arial" w:cs="Arial"/>
+          <w:sz w:val="20"/>
+          <w:szCs w:val="20"/>
+        </w:rPr>
+        <w:t>Leave this set to 0.25 for all measurements</w:t>
       </w:r>
       <w:r>
         <w:rPr>
@@ -1294,6 +3254,14 @@
         </w:rPr>
         <w:t>Delete the data for the current base contrast (only).</w:t>
       </w:r>
+      <w:r>
+        <w:rPr>
+          <w:rFonts w:ascii="Arial" w:hAnsi="Arial" w:cs="Arial"/>
+          <w:sz w:val="20"/>
+          <w:szCs w:val="20"/>
+        </w:rPr>
+        <w:t xml:space="preserve"> If you want to clear a different base contrast, you must select that base contrast using the pop-up menu first. </w:t>
+      </w:r>
     </w:p>
     <w:p>
       <w:pPr>
@@ -1312,39 +3280,55 @@
           <w:sz w:val="20"/>
           <w:szCs w:val="20"/>
         </w:rPr>
-        <w:t xml:space="preserve">Save Plots: </w:t>
-      </w:r>
-      <w:r>
-        <w:rPr>
-          <w:rFonts w:ascii="Arial" w:hAnsi="Arial" w:cs="Arial"/>
-          <w:sz w:val="20"/>
-          <w:szCs w:val="20"/>
-        </w:rPr>
-        <w:t xml:space="preserve">Save the </w:t>
-      </w:r>
-      <w:r>
-        <w:rPr>
-          <w:rFonts w:ascii="Arial" w:hAnsi="Arial" w:cs="Arial"/>
-          <w:sz w:val="20"/>
-          <w:szCs w:val="20"/>
-        </w:rPr>
-        <w:t xml:space="preserve">current </w:t>
-      </w:r>
-      <w:r>
-        <w:rPr>
-          <w:rFonts w:ascii="Arial" w:hAnsi="Arial" w:cs="Arial"/>
-          <w:sz w:val="20"/>
-          <w:szCs w:val="20"/>
-        </w:rPr>
-        <w:t xml:space="preserve">contents of the plot </w:t>
-      </w:r>
-      <w:r>
-        <w:rPr>
-          <w:rFonts w:ascii="Arial" w:hAnsi="Arial" w:cs="Arial"/>
-          <w:sz w:val="20"/>
-          <w:szCs w:val="20"/>
-        </w:rPr>
-        <w:t>as a PDF.</w:t>
+        <w:t xml:space="preserve">Load Data: </w:t>
+      </w:r>
+      <w:r>
+        <w:rPr>
+          <w:rFonts w:ascii="Arial" w:hAnsi="Arial" w:cs="Arial"/>
+          <w:sz w:val="20"/>
+          <w:szCs w:val="20"/>
+        </w:rPr>
+        <w:t>Load previously saved data from a Matlab -mat file. Loading data will overwrite existing data.</w:t>
+      </w:r>
+      <w:r>
+        <w:rPr>
+          <w:rFonts w:ascii="Arial" w:hAnsi="Arial" w:cs="Arial"/>
+          <w:sz w:val="20"/>
+          <w:szCs w:val="20"/>
+        </w:rPr>
+        <w:t xml:space="preserve"> </w:t>
+      </w:r>
+      <w:r>
+        <w:rPr>
+          <w:rFonts w:ascii="Arial" w:hAnsi="Arial" w:cs="Arial"/>
+          <w:sz w:val="20"/>
+          <w:szCs w:val="20"/>
+        </w:rPr>
+        <w:t>It is recommended that you</w:t>
+      </w:r>
+      <w:r>
+        <w:rPr>
+          <w:rFonts w:ascii="Arial" w:hAnsi="Arial" w:cs="Arial"/>
+          <w:sz w:val="20"/>
+          <w:szCs w:val="20"/>
+        </w:rPr>
+        <w:t xml:space="preserve"> clear </w:t>
+      </w:r>
+      <w:r>
+        <w:rPr>
+          <w:rFonts w:ascii="Arial" w:hAnsi="Arial" w:cs="Arial"/>
+          <w:sz w:val="20"/>
+          <w:szCs w:val="20"/>
+        </w:rPr>
+        <w:t>any current</w:t>
+      </w:r>
+      <w:r>
+        <w:rPr>
+          <w:rFonts w:ascii="Arial" w:hAnsi="Arial" w:cs="Arial"/>
+          <w:sz w:val="20"/>
+          <w:szCs w:val="20"/>
+        </w:rPr>
+        <w:t xml:space="preserve"> data before Loading Data.</w:t>
       </w:r>
     </w:p>
     <w:p>
@@ -1372,7 +3356,39 @@
           <w:sz w:val="20"/>
           <w:szCs w:val="20"/>
         </w:rPr>
-        <w:t>Save the current data set as a Matlab mat file.</w:t>
+        <w:t>Save the current data set as a Matlab -mat file.</w:t>
+      </w:r>
+      <w:r>
+        <w:rPr>
+          <w:rFonts w:ascii="Arial" w:hAnsi="Arial" w:cs="Arial"/>
+          <w:sz w:val="20"/>
+          <w:szCs w:val="20"/>
+        </w:rPr>
+        <w:t xml:space="preserve"> </w:t>
+      </w:r>
+      <w:r>
+        <w:rPr>
+          <w:rFonts w:ascii="Arial" w:hAnsi="Arial" w:cs="Arial"/>
+          <w:sz w:val="20"/>
+          <w:szCs w:val="20"/>
+        </w:rPr>
+        <w:t xml:space="preserve">Data saved in this way can be reloaded later. This can be useful if you </w:t>
+      </w:r>
+      <w:r>
+        <w:rPr>
+          <w:rFonts w:ascii="Arial" w:hAnsi="Arial" w:cs="Arial"/>
+          <w:sz w:val="20"/>
+          <w:szCs w:val="20"/>
+        </w:rPr>
+        <w:t>must</w:t>
+      </w:r>
+      <w:r>
+        <w:rPr>
+          <w:rFonts w:ascii="Arial" w:hAnsi="Arial" w:cs="Arial"/>
+          <w:sz w:val="20"/>
+          <w:szCs w:val="20"/>
+        </w:rPr>
+        <w:t xml:space="preserve"> quit and relaunch the program.</w:t>
       </w:r>
     </w:p>
     <w:p>
@@ -1392,39 +3408,15 @@
           <w:sz w:val="20"/>
           <w:szCs w:val="20"/>
         </w:rPr>
-        <w:t xml:space="preserve">Start (Stop): </w:t>
-      </w:r>
-      <w:r>
-        <w:rPr>
-          <w:rFonts w:ascii="Arial" w:hAnsi="Arial" w:cs="Arial"/>
-          <w:sz w:val="20"/>
-          <w:szCs w:val="20"/>
-        </w:rPr>
-        <w:t>Toggle whether the task is running.  You can also use the space bar</w:t>
-      </w:r>
-      <w:r>
-        <w:rPr>
-          <w:rFonts w:ascii="Arial" w:hAnsi="Arial" w:cs="Arial"/>
-          <w:sz w:val="20"/>
-          <w:szCs w:val="20"/>
-        </w:rPr>
-        <w:t xml:space="preserve"> when the control window is front</w:t>
-      </w:r>
-      <w:r>
-        <w:rPr>
-          <w:rFonts w:ascii="Arial" w:hAnsi="Arial" w:cs="Arial"/>
-          <w:sz w:val="20"/>
-          <w:szCs w:val="20"/>
-        </w:rPr>
-        <w:t>-</w:t>
-      </w:r>
-      <w:r>
-        <w:rPr>
-          <w:rFonts w:ascii="Arial" w:hAnsi="Arial" w:cs="Arial"/>
-          <w:sz w:val="20"/>
-          <w:szCs w:val="20"/>
-        </w:rPr>
-        <w:t>most.</w:t>
+        <w:t xml:space="preserve">Save Plots: </w:t>
+      </w:r>
+      <w:r>
+        <w:rPr>
+          <w:rFonts w:ascii="Arial" w:hAnsi="Arial" w:cs="Arial"/>
+          <w:sz w:val="20"/>
+          <w:szCs w:val="20"/>
+        </w:rPr>
+        <w:t>Save the current contents of the control dialog as a PDF.</w:t>
       </w:r>
     </w:p>
     <w:p>
@@ -1444,47 +3436,71 @@
           <w:sz w:val="20"/>
           <w:szCs w:val="20"/>
         </w:rPr>
-        <w:t>Results Table:</w:t>
-      </w:r>
-      <w:r>
-        <w:rPr>
-          <w:rFonts w:ascii="Arial" w:hAnsi="Arial" w:cs="Arial"/>
-          <w:sz w:val="20"/>
-          <w:szCs w:val="20"/>
-        </w:rPr>
-        <w:t xml:space="preserve"> </w:t>
-      </w:r>
-      <w:r>
-        <w:rPr>
-          <w:rFonts w:ascii="Arial" w:hAnsi="Arial" w:cs="Arial"/>
-          <w:sz w:val="20"/>
-          <w:szCs w:val="20"/>
-        </w:rPr>
-        <w:t>The first row in</w:t>
-      </w:r>
-      <w:r>
-        <w:rPr>
-          <w:rFonts w:ascii="Arial" w:hAnsi="Arial" w:cs="Arial"/>
-          <w:sz w:val="20"/>
-          <w:szCs w:val="20"/>
-        </w:rPr>
-        <w:t xml:space="preserve"> column of data for each base contrast shows the number of blocks </w:t>
-      </w:r>
-      <w:r>
-        <w:rPr>
-          <w:rFonts w:ascii="Arial" w:hAnsi="Arial" w:cs="Arial"/>
-          <w:sz w:val="20"/>
-          <w:szCs w:val="20"/>
-        </w:rPr>
-        <w:t>(of five increments) completed. Once a few blocks have been, the table will also display the threshold contrast, the difference between the threshold contrast and the base</w:t>
-      </w:r>
-      <w:r>
-        <w:rPr>
-          <w:rFonts w:ascii="Arial" w:hAnsi="Arial" w:cs="Arial"/>
-          <w:sz w:val="20"/>
-          <w:szCs w:val="20"/>
-        </w:rPr>
-        <w:t xml:space="preserve"> contrast, and the ratio of the threshold contrast and the base contrast.</w:t>
+        <w:t xml:space="preserve">Hide Display (Show Display): </w:t>
+      </w:r>
+      <w:r>
+        <w:rPr>
+          <w:rFonts w:ascii="Arial" w:hAnsi="Arial" w:cs="Arial"/>
+          <w:sz w:val="20"/>
+          <w:szCs w:val="20"/>
+        </w:rPr>
+        <w:t>Toggle whether t</w:t>
+      </w:r>
+      <w:r>
+        <w:rPr>
+          <w:rFonts w:ascii="Arial" w:hAnsi="Arial" w:cs="Arial"/>
+          <w:sz w:val="20"/>
+          <w:szCs w:val="20"/>
+        </w:rPr>
+        <w:t xml:space="preserve">he stimulus </w:t>
+      </w:r>
+      <w:r>
+        <w:rPr>
+          <w:rFonts w:ascii="Arial" w:hAnsi="Arial" w:cs="Arial"/>
+          <w:sz w:val="20"/>
+          <w:szCs w:val="20"/>
+        </w:rPr>
+        <w:t>window is displayed</w:t>
+      </w:r>
+      <w:r>
+        <w:rPr>
+          <w:rFonts w:ascii="Arial" w:hAnsi="Arial" w:cs="Arial"/>
+          <w:sz w:val="20"/>
+          <w:szCs w:val="20"/>
+        </w:rPr>
+        <w:t>.</w:t>
+      </w:r>
+      <w:r>
+        <w:rPr>
+          <w:rFonts w:ascii="Arial" w:hAnsi="Arial" w:cs="Arial"/>
+          <w:sz w:val="20"/>
+          <w:szCs w:val="20"/>
+        </w:rPr>
+        <w:t xml:space="preserve"> </w:t>
+      </w:r>
+      <w:r>
+        <w:rPr>
+          <w:rFonts w:ascii="Arial" w:hAnsi="Arial" w:cs="Arial"/>
+          <w:sz w:val="20"/>
+          <w:szCs w:val="20"/>
+        </w:rPr>
+        <w:t>This is useful if you need to get access to the desktop.</w:t>
+      </w:r>
+      <w:r>
+        <w:rPr>
+          <w:rFonts w:ascii="Arial" w:hAnsi="Arial" w:cs="Arial"/>
+          <w:sz w:val="20"/>
+          <w:szCs w:val="20"/>
+        </w:rPr>
+        <w:t xml:space="preserve"> </w:t>
+      </w:r>
+      <w:r>
+        <w:rPr>
+          <w:rFonts w:ascii="Arial" w:hAnsi="Arial" w:cs="Arial"/>
+          <w:sz w:val="20"/>
+          <w:szCs w:val="20"/>
+        </w:rPr>
+        <w:t>Controls are disabled while the display is hidden.</w:t>
       </w:r>
     </w:p>
     <w:p>
@@ -1504,6 +3520,118 @@
           <w:sz w:val="20"/>
           <w:szCs w:val="20"/>
         </w:rPr>
+        <w:t xml:space="preserve">Start (Stop): </w:t>
+      </w:r>
+      <w:r>
+        <w:rPr>
+          <w:rFonts w:ascii="Arial" w:hAnsi="Arial" w:cs="Arial"/>
+          <w:sz w:val="20"/>
+          <w:szCs w:val="20"/>
+        </w:rPr>
+        <w:t>Toggle whether the task is running.</w:t>
+      </w:r>
+      <w:r>
+        <w:rPr>
+          <w:rFonts w:ascii="Arial" w:hAnsi="Arial" w:cs="Arial"/>
+          <w:sz w:val="20"/>
+          <w:szCs w:val="20"/>
+        </w:rPr>
+        <w:t xml:space="preserve"> </w:t>
+      </w:r>
+      <w:r>
+        <w:rPr>
+          <w:rFonts w:ascii="Arial" w:hAnsi="Arial" w:cs="Arial"/>
+          <w:sz w:val="20"/>
+          <w:szCs w:val="20"/>
+        </w:rPr>
+        <w:t>You can also use the space bar when the control window is front-most.</w:t>
+      </w:r>
+    </w:p>
+    <w:p>
+      <w:pPr>
+        <w:spacing w:after="120"/>
+        <w:jc w:val="both"/>
+        <w:rPr>
+          <w:rFonts w:ascii="Arial" w:hAnsi="Arial" w:cs="Arial"/>
+          <w:sz w:val="20"/>
+          <w:szCs w:val="20"/>
+        </w:rPr>
+      </w:pPr>
+      <w:r>
+        <w:rPr>
+          <w:rFonts w:ascii="Arial" w:hAnsi="Arial" w:cs="Arial"/>
+          <w:b/>
+          <w:sz w:val="20"/>
+          <w:szCs w:val="20"/>
+        </w:rPr>
+        <w:t>Results Table:</w:t>
+      </w:r>
+      <w:r>
+        <w:rPr>
+          <w:rFonts w:ascii="Arial" w:hAnsi="Arial" w:cs="Arial"/>
+          <w:sz w:val="20"/>
+          <w:szCs w:val="20"/>
+        </w:rPr>
+        <w:t xml:space="preserve"> The first row shows the number of blocks (of five</w:t>
+      </w:r>
+      <w:r>
+        <w:rPr>
+          <w:rFonts w:ascii="Arial" w:hAnsi="Arial" w:cs="Arial"/>
+          <w:sz w:val="20"/>
+          <w:szCs w:val="20"/>
+        </w:rPr>
+        <w:t xml:space="preserve"> contrast</w:t>
+      </w:r>
+      <w:r>
+        <w:rPr>
+          <w:rFonts w:ascii="Arial" w:hAnsi="Arial" w:cs="Arial"/>
+          <w:sz w:val="20"/>
+          <w:szCs w:val="20"/>
+        </w:rPr>
+        <w:t xml:space="preserve"> increments) completed</w:t>
+      </w:r>
+      <w:r>
+        <w:rPr>
+          <w:rFonts w:ascii="Arial" w:hAnsi="Arial" w:cs="Arial"/>
+          <w:sz w:val="20"/>
+          <w:szCs w:val="20"/>
+        </w:rPr>
+        <w:t xml:space="preserve"> for each base contrast</w:t>
+      </w:r>
+      <w:r>
+        <w:rPr>
+          <w:rFonts w:ascii="Arial" w:hAnsi="Arial" w:cs="Arial"/>
+          <w:sz w:val="20"/>
+          <w:szCs w:val="20"/>
+        </w:rPr>
+        <w:t>. Once a few blocks have been, the table will also display the threshold contrast, the difference between the threshold contrast and the base contrast, and the ratio of the threshold contrast and the base contrast.</w:t>
+      </w:r>
+      <w:r>
+        <w:rPr>
+          <w:rFonts w:ascii="Arial" w:hAnsi="Arial" w:cs="Arial"/>
+          <w:sz w:val="20"/>
+          <w:szCs w:val="20"/>
+        </w:rPr>
+        <w:t xml:space="preserve"> These values are based on the fitted function shown in the Performance Plot.</w:t>
+      </w:r>
+    </w:p>
+    <w:p>
+      <w:pPr>
+        <w:spacing w:after="120"/>
+        <w:jc w:val="both"/>
+        <w:rPr>
+          <w:rFonts w:ascii="Arial" w:hAnsi="Arial" w:cs="Arial"/>
+          <w:sz w:val="20"/>
+          <w:szCs w:val="20"/>
+        </w:rPr>
+      </w:pPr>
+      <w:r>
+        <w:rPr>
+          <w:rFonts w:ascii="Arial" w:hAnsi="Arial" w:cs="Arial"/>
+          <w:b/>
+          <w:sz w:val="20"/>
+          <w:szCs w:val="20"/>
+        </w:rPr>
         <w:t xml:space="preserve">Performance Plot: </w:t>
       </w:r>
       <w:r>
@@ -1512,19 +3640,279 @@
           <w:sz w:val="20"/>
           <w:szCs w:val="20"/>
         </w:rPr>
-        <w:t xml:space="preserve">The performance plot shows the percent correct for each increment.  Increments on different base contrasts are plotted in different colors. Colored solid vertical lines </w:t>
-      </w:r>
-      <w:r>
-        <w:rPr>
-          <w:rFonts w:ascii="Arial" w:hAnsi="Arial" w:cs="Arial"/>
-          <w:sz w:val="20"/>
-          <w:szCs w:val="20"/>
-        </w:rPr>
-        <w:t xml:space="preserve">mark the four different base contrasts. </w:t>
-      </w:r>
+        <w:t>The performance plot shows the percent correct for each increment.</w:t>
+      </w:r>
+      <w:r>
+        <w:rPr>
+          <w:rFonts w:ascii="Arial" w:hAnsi="Arial" w:cs="Arial"/>
+          <w:sz w:val="20"/>
+          <w:szCs w:val="20"/>
+        </w:rPr>
+        <w:t xml:space="preserve"> </w:t>
+      </w:r>
+      <w:r>
+        <w:rPr>
+          <w:rFonts w:ascii="Arial" w:hAnsi="Arial" w:cs="Arial"/>
+          <w:sz w:val="20"/>
+          <w:szCs w:val="20"/>
+        </w:rPr>
+        <w:t xml:space="preserve">Increments on different base contrasts are plotted in different colors. Colored solid vertical lines mark the four different base contrasts. </w:t>
+      </w:r>
+      <w:r>
+        <w:rPr>
+          <w:rFonts w:ascii="Arial" w:hAnsi="Arial" w:cs="Arial"/>
+          <w:sz w:val="20"/>
+          <w:szCs w:val="20"/>
+        </w:rPr>
+        <w:t xml:space="preserve">Average percent correct are plotted with circles, and bars mark the 95% confidence intervals.  </w:t>
+      </w:r>
+      <w:r>
+        <w:rPr>
+          <w:rFonts w:ascii="Arial" w:hAnsi="Arial" w:cs="Arial"/>
+          <w:sz w:val="20"/>
+          <w:szCs w:val="20"/>
+        </w:rPr>
+        <w:t xml:space="preserve">Once a few blocks of data have been collected, a fitted function will be plotted.  </w:t>
+      </w:r>
+      <w:r>
+        <w:rPr>
+          <w:rFonts w:ascii="Arial" w:hAnsi="Arial" w:cs="Arial"/>
+          <w:sz w:val="20"/>
+          <w:szCs w:val="20"/>
+        </w:rPr>
+        <w:t>The fit is based on the five increments and an equally-weighted point at 50% correct at the base contrast.  The function is:</w:t>
+      </w:r>
+    </w:p>
+    <w:p>
+      <w:pPr>
+        <w:spacing w:after="120"/>
+        <w:jc w:val="both"/>
+        <w:rPr>
+          <w:rFonts w:ascii="Arial" w:hAnsi="Arial" w:cs="Arial"/>
+          <w:sz w:val="22"/>
+          <w:szCs w:val="22"/>
+        </w:rPr>
+      </w:pPr>
+      <m:oMathPara>
+        <m:oMath>
+          <m:r>
+            <w:rPr>
+              <w:rFonts w:ascii="Cambria Math" w:hAnsi="Cambria Math" w:cs="Arial"/>
+              <w:sz w:val="20"/>
+              <w:szCs w:val="20"/>
+            </w:rPr>
+            <m:t>0.5+</m:t>
+          </m:r>
+          <m:f>
+            <m:fPr>
+              <m:ctrlPr>
+                <w:rPr>
+                  <w:rFonts w:ascii="Cambria Math" w:hAnsi="Cambria Math" w:cs="Arial"/>
+                  <w:i/>
+                  <w:sz w:val="20"/>
+                  <w:szCs w:val="20"/>
+                </w:rPr>
+              </m:ctrlPr>
+            </m:fPr>
+            <m:num>
+              <m:r>
+                <w:rPr>
+                  <w:rFonts w:ascii="Cambria Math" w:hAnsi="Cambria Math" w:cs="Arial"/>
+                  <w:sz w:val="20"/>
+                  <w:szCs w:val="20"/>
+                </w:rPr>
+                <m:t>0.5</m:t>
+              </m:r>
+            </m:num>
+            <m:den>
+              <m:sSup>
+                <m:sSupPr>
+                  <m:ctrlPr>
+                    <w:rPr>
+                      <w:rFonts w:ascii="Cambria Math" w:hAnsi="Cambria Math" w:cs="Arial"/>
+                      <w:i/>
+                      <w:sz w:val="20"/>
+                      <w:szCs w:val="20"/>
+                    </w:rPr>
+                  </m:ctrlPr>
+                </m:sSupPr>
+                <m:e>
+                  <m:r>
+                    <w:rPr>
+                      <w:rFonts w:ascii="Cambria Math" w:hAnsi="Cambria Math" w:cs="Arial"/>
+                      <w:sz w:val="20"/>
+                      <w:szCs w:val="20"/>
+                    </w:rPr>
+                    <m:t>e</m:t>
+                  </m:r>
+                </m:e>
+                <m:sup>
+                  <m:r>
+                    <w:rPr>
+                      <w:rFonts w:ascii="Cambria Math" w:hAnsi="Cambria Math" w:cs="Arial"/>
+                      <w:sz w:val="20"/>
+                      <w:szCs w:val="20"/>
+                    </w:rPr>
+                    <m:t>(-β*</m:t>
+                  </m:r>
+                  <m:d>
+                    <m:dPr>
+                      <m:ctrlPr>
+                        <w:rPr>
+                          <w:rFonts w:ascii="Cambria Math" w:hAnsi="Cambria Math" w:cs="Arial"/>
+                          <w:i/>
+                          <w:sz w:val="20"/>
+                          <w:szCs w:val="20"/>
+                        </w:rPr>
+                      </m:ctrlPr>
+                    </m:dPr>
+                    <m:e>
+                      <m:r>
+                        <w:rPr>
+                          <w:rFonts w:ascii="Cambria Math" w:hAnsi="Cambria Math" w:cs="Arial"/>
+                          <w:sz w:val="20"/>
+                          <w:szCs w:val="20"/>
+                        </w:rPr>
+                        <m:t>c-∝</m:t>
+                      </m:r>
+                    </m:e>
+                  </m:d>
+                </m:sup>
+              </m:sSup>
+            </m:den>
+          </m:f>
+        </m:oMath>
+      </m:oMathPara>
+    </w:p>
+    <w:p>
+      <w:pPr>
+        <w:spacing w:after="120"/>
+        <w:jc w:val="both"/>
+        <w:rPr>
+          <w:rFonts w:ascii="Arial" w:hAnsi="Arial" w:cs="Arial"/>
+          <w:sz w:val="20"/>
+          <w:szCs w:val="20"/>
+        </w:rPr>
+      </w:pPr>
+      <w:r>
+        <w:rPr>
+          <w:rFonts w:ascii="Arial" w:hAnsi="Arial" w:cs="Arial"/>
+          <w:sz w:val="20"/>
+          <w:szCs w:val="20"/>
+        </w:rPr>
+        <w:t xml:space="preserve">where </w:t>
+      </w:r>
+      <w:r>
+        <w:rPr>
+          <w:rFonts w:ascii="Symbol" w:hAnsi="Symbol" w:cs="Arial"/>
+          <w:sz w:val="20"/>
+          <w:szCs w:val="20"/>
+        </w:rPr>
+        <w:t></w:t>
+      </w:r>
+      <w:r>
+        <w:rPr>
+          <w:rFonts w:ascii="Arial" w:hAnsi="Arial" w:cs="Arial"/>
+          <w:sz w:val="20"/>
+          <w:szCs w:val="20"/>
+        </w:rPr>
+        <w:t xml:space="preserve"> </w:t>
+      </w:r>
+      <w:r>
+        <w:rPr>
+          <w:rFonts w:ascii="Arial" w:hAnsi="Arial" w:cs="Arial"/>
+          <w:sz w:val="20"/>
+          <w:szCs w:val="20"/>
+        </w:rPr>
+        <w:t xml:space="preserve">is the contrast increment threshold </w:t>
+      </w:r>
+      <w:r>
+        <w:rPr>
+          <w:rFonts w:ascii="Arial" w:hAnsi="Arial" w:cs="Arial"/>
+          <w:sz w:val="20"/>
+          <w:szCs w:val="20"/>
+        </w:rPr>
+        <w:t xml:space="preserve">(75% correct) </w:t>
+      </w:r>
+      <w:r>
+        <w:rPr>
+          <w:rFonts w:ascii="Arial" w:hAnsi="Arial" w:cs="Arial"/>
+          <w:sz w:val="20"/>
+          <w:szCs w:val="20"/>
+        </w:rPr>
+        <w:t xml:space="preserve">and </w:t>
+      </w:r>
+      <w:r>
+        <w:rPr>
+          <w:rFonts w:ascii="Symbol" w:hAnsi="Symbol" w:cs="Arial"/>
+          <w:sz w:val="20"/>
+          <w:szCs w:val="20"/>
+        </w:rPr>
+        <w:t></w:t>
+      </w:r>
+      <w:r>
+        <w:rPr>
+          <w:rFonts w:ascii="Arial" w:hAnsi="Arial" w:cs="Arial"/>
+          <w:sz w:val="20"/>
+          <w:szCs w:val="20"/>
+        </w:rPr>
+        <w:t xml:space="preserve"> </w:t>
+      </w:r>
+      <w:r>
+        <w:rPr>
+          <w:rFonts w:ascii="Arial" w:hAnsi="Arial" w:cs="Arial"/>
+          <w:sz w:val="20"/>
+          <w:szCs w:val="20"/>
+        </w:rPr>
+        <w:t xml:space="preserve">determines the </w:t>
+      </w:r>
+      <w:r>
+        <w:rPr>
+          <w:rFonts w:ascii="Arial" w:hAnsi="Arial" w:cs="Arial"/>
+          <w:sz w:val="20"/>
+          <w:szCs w:val="20"/>
+        </w:rPr>
+        <w:t>st</w:t>
+      </w:r>
+      <w:bookmarkStart w:id="0" w:name="_GoBack"/>
+      <w:bookmarkEnd w:id="0"/>
+      <w:r>
+        <w:rPr>
+          <w:rFonts w:ascii="Arial" w:hAnsi="Arial" w:cs="Arial"/>
+          <w:sz w:val="20"/>
+          <w:szCs w:val="20"/>
+        </w:rPr>
+        <w:t>eepness</w:t>
+      </w:r>
+      <w:r>
+        <w:rPr>
+          <w:rFonts w:ascii="Arial" w:hAnsi="Arial" w:cs="Arial"/>
+          <w:sz w:val="20"/>
+          <w:szCs w:val="20"/>
+        </w:rPr>
+        <w:t xml:space="preserve"> of the </w:t>
+      </w:r>
+      <w:proofErr w:type="gramStart"/>
+      <w:r>
+        <w:rPr>
+          <w:rFonts w:ascii="Arial" w:hAnsi="Arial" w:cs="Arial"/>
+          <w:sz w:val="20"/>
+          <w:szCs w:val="20"/>
+        </w:rPr>
+        <w:t>function</w:t>
+      </w:r>
+      <w:r>
+        <w:rPr>
+          <w:rFonts w:ascii="Arial" w:hAnsi="Arial" w:cs="Arial"/>
+          <w:sz w:val="20"/>
+          <w:szCs w:val="20"/>
+        </w:rPr>
+        <w:t>.</w:t>
+      </w:r>
+      <w:proofErr w:type="gramEnd"/>
     </w:p>
     <w:sectPr>
-      <w:headerReference w:type="default" r:id="rId9"/>
+      <w:headerReference w:type="default" r:id="rId10"/>
       <w:pgSz w:w="12240" w:h="15840"/>
       <w:pgMar w:top="1440" w:right="1440" w:bottom="1440" w:left="1440" w:header="720" w:footer="720" w:gutter="0"/>
       <w:cols w:space="720"/>
@@ -2095,6 +4483,26 @@
       <w:u w:val="single"/>
     </w:rPr>
   </w:style>
+  <w:style w:type="paragraph" w:customStyle="1" w:styleId="p1">
+    <w:name w:val="p1"/>
+    <w:basedOn w:val="Normal"/>
+    <w:rsid w:val="004908CF"/>
+    <w:rPr>
+      <w:rFonts w:ascii="Courier" w:hAnsi="Courier" w:cs="Times New Roman"/>
+      <w:sz w:val="15"/>
+      <w:szCs w:val="15"/>
+    </w:rPr>
+  </w:style>
+  <w:style w:type="character" w:styleId="PlaceholderText">
+    <w:name w:val="Placeholder Text"/>
+    <w:basedOn w:val="DefaultParagraphFont"/>
+    <w:uiPriority w:val="99"/>
+    <w:semiHidden/>
+    <w:rsid w:val="00D70376"/>
+    <w:rPr>
+      <w:color w:val="808080"/>
+    </w:rPr>
+  </w:style>
 </w:styles>
 </file>
 

</xml_diff>

<commit_message>
ContrastThreshold — bug in indexing fixed
Signed-off-by: John Maunsell <maunsell@uchicago.edu>
</commit_message>
<xml_diff>
--- a/Contrast Thresholds/Contrast Thresholds Guide.docx
+++ b/Contrast Thresholds/Contrast Thresholds Guide.docx
@@ -8,7 +8,12 @@
         <w:jc w:val="center"/>
       </w:pPr>
       <w:r>
-        <w:t>NSCI 20100 Neuroscience Laboratory</w:t>
+        <w:t>NSCI 20100 Neur</w:t>
+      </w:r>
+      <w:bookmarkStart w:id="0" w:name="_GoBack"/>
+      <w:bookmarkEnd w:id="0"/>
+      <w:r>
+        <w:t>oscience Laboratory</w:t>
       </w:r>
     </w:p>
     <w:p>
@@ -34,41 +39,6 @@
         <w:pStyle w:val="Header"/>
         <w:jc w:val="center"/>
       </w:pPr>
-    </w:p>
-    <w:p>
-      <w:pPr>
-        <w:spacing w:after="120"/>
-        <w:jc w:val="both"/>
-        <w:rPr>
-          <w:rFonts w:ascii="Arial" w:hAnsi="Arial" w:cs="Arial"/>
-          <w:b/>
-          <w:sz w:val="20"/>
-          <w:szCs w:val="20"/>
-        </w:rPr>
-      </w:pPr>
-    </w:p>
-    <w:p>
-      <w:pPr>
-        <w:spacing w:after="120"/>
-        <w:jc w:val="both"/>
-        <w:outlineLvl w:val="0"/>
-        <w:rPr>
-          <w:rFonts w:ascii="Arial" w:hAnsi="Arial" w:cs="Arial"/>
-          <w:b/>
-          <w:sz w:val="20"/>
-          <w:szCs w:val="20"/>
-        </w:rPr>
-      </w:pPr>
-      <w:r>
-        <w:rPr>
-          <w:rFonts w:ascii="Arial" w:hAnsi="Arial" w:cs="Arial"/>
-          <w:b/>
-          <w:i/>
-          <w:sz w:val="20"/>
-          <w:szCs w:val="20"/>
-        </w:rPr>
-        <w:t xml:space="preserve">PDF Dimensions need to be adjusted again </w:t>
-      </w:r>
     </w:p>
     <w:p>
       <w:pPr>
@@ -1037,25 +1007,7 @@
           <w:sz w:val="20"/>
           <w:szCs w:val="20"/>
         </w:rPr>
-        <w:t>1) Log into the “</w:t>
-      </w:r>
-      <w:proofErr w:type="spellStart"/>
-      <w:r>
-        <w:rPr>
-          <w:rFonts w:ascii="Arial" w:hAnsi="Arial" w:cs="Arial"/>
-          <w:sz w:val="20"/>
-          <w:szCs w:val="20"/>
-        </w:rPr>
-        <w:t>labuser</w:t>
-      </w:r>
-      <w:proofErr w:type="spellEnd"/>
-      <w:r>
-        <w:rPr>
-          <w:rFonts w:ascii="Arial" w:hAnsi="Arial" w:cs="Arial"/>
-          <w:sz w:val="20"/>
-          <w:szCs w:val="20"/>
-        </w:rPr>
-        <w:t>” account.</w:t>
+        <w:t>1) Log into the “labuser” account.</w:t>
       </w:r>
       <w:r>
         <w:rPr>
@@ -1213,25 +1165,7 @@
           <w:sz w:val="20"/>
           <w:szCs w:val="20"/>
         </w:rPr>
-        <w:t>Launch the Contrast Threshold application by entering “</w:t>
-      </w:r>
-      <w:proofErr w:type="spellStart"/>
-      <w:r>
-        <w:rPr>
-          <w:rFonts w:ascii="Arial" w:hAnsi="Arial" w:cs="Arial"/>
-          <w:sz w:val="20"/>
-          <w:szCs w:val="20"/>
-        </w:rPr>
-        <w:t>contrastThreshold</w:t>
-      </w:r>
-      <w:proofErr w:type="spellEnd"/>
-      <w:r>
-        <w:rPr>
-          <w:rFonts w:ascii="Arial" w:hAnsi="Arial" w:cs="Arial"/>
-          <w:sz w:val="20"/>
-          <w:szCs w:val="20"/>
-        </w:rPr>
-        <w:t xml:space="preserve">” (no space) in the Matlab “Command Window” at </w:t>
+        <w:t xml:space="preserve">Launch the Contrast Threshold application by entering “contrastThreshold” (no space) in the Matlab “Command Window” at </w:t>
       </w:r>
       <w:r>
         <w:rPr>
@@ -2376,27 +2310,7 @@
           <w:sz w:val="20"/>
           <w:szCs w:val="20"/>
         </w:rPr>
-        <w:t>Inter-</w:t>
-      </w:r>
-      <w:proofErr w:type="gramStart"/>
-      <w:r>
-        <w:rPr>
-          <w:rFonts w:ascii="Arial" w:hAnsi="Arial" w:cs="Arial"/>
-          <w:b/>
-          <w:sz w:val="20"/>
-          <w:szCs w:val="20"/>
-        </w:rPr>
-        <w:t>trial</w:t>
-      </w:r>
-      <w:proofErr w:type="gramEnd"/>
-      <w:r>
-        <w:rPr>
-          <w:rFonts w:ascii="Arial" w:hAnsi="Arial" w:cs="Arial"/>
-          <w:b/>
-          <w:sz w:val="20"/>
-          <w:szCs w:val="20"/>
-        </w:rPr>
-        <w:t xml:space="preserve"> Duration</w:t>
+        <w:t>Inter-trial Duration</w:t>
       </w:r>
       <w:r>
         <w:rPr>
@@ -2948,47 +2862,7 @@
           <w:sz w:val="20"/>
           <w:szCs w:val="20"/>
         </w:rPr>
-        <w:t xml:space="preserve">Inter-trial </w:t>
-      </w:r>
-      <w:proofErr w:type="spellStart"/>
-      <w:r>
-        <w:rPr>
-          <w:rFonts w:ascii="Arial" w:hAnsi="Arial" w:cs="Arial"/>
-          <w:b/>
-          <w:sz w:val="20"/>
-          <w:szCs w:val="20"/>
-        </w:rPr>
-        <w:t>Dur</w:t>
-      </w:r>
-      <w:proofErr w:type="spellEnd"/>
-      <w:r>
-        <w:rPr>
-          <w:rFonts w:ascii="Arial" w:hAnsi="Arial" w:cs="Arial"/>
-          <w:b/>
-          <w:sz w:val="20"/>
-          <w:szCs w:val="20"/>
-        </w:rPr>
-        <w:t>. (</w:t>
-      </w:r>
-      <w:proofErr w:type="spellStart"/>
-      <w:r>
-        <w:rPr>
-          <w:rFonts w:ascii="Arial" w:hAnsi="Arial" w:cs="Arial"/>
-          <w:b/>
-          <w:sz w:val="20"/>
-          <w:szCs w:val="20"/>
-        </w:rPr>
-        <w:t>s</w:t>
-      </w:r>
-      <w:proofErr w:type="spellEnd"/>
-      <w:r>
-        <w:rPr>
-          <w:rFonts w:ascii="Arial" w:hAnsi="Arial" w:cs="Arial"/>
-          <w:b/>
-          <w:sz w:val="20"/>
-          <w:szCs w:val="20"/>
-        </w:rPr>
-        <w:t>):</w:t>
+        <w:t>Inter-trial Dur. (s):</w:t>
       </w:r>
       <w:r>
         <w:rPr>
@@ -3032,47 +2906,7 @@
           <w:sz w:val="20"/>
           <w:szCs w:val="20"/>
         </w:rPr>
-        <w:t xml:space="preserve">Base Stim. </w:t>
-      </w:r>
-      <w:proofErr w:type="spellStart"/>
-      <w:r>
-        <w:rPr>
-          <w:rFonts w:ascii="Arial" w:hAnsi="Arial" w:cs="Arial"/>
-          <w:b/>
-          <w:sz w:val="20"/>
-          <w:szCs w:val="20"/>
-        </w:rPr>
-        <w:t>Dur</w:t>
-      </w:r>
-      <w:proofErr w:type="spellEnd"/>
-      <w:r>
-        <w:rPr>
-          <w:rFonts w:ascii="Arial" w:hAnsi="Arial" w:cs="Arial"/>
-          <w:b/>
-          <w:sz w:val="20"/>
-          <w:szCs w:val="20"/>
-        </w:rPr>
-        <w:t>. (</w:t>
-      </w:r>
-      <w:proofErr w:type="spellStart"/>
-      <w:r>
-        <w:rPr>
-          <w:rFonts w:ascii="Arial" w:hAnsi="Arial" w:cs="Arial"/>
-          <w:b/>
-          <w:sz w:val="20"/>
-          <w:szCs w:val="20"/>
-        </w:rPr>
-        <w:t>s</w:t>
-      </w:r>
-      <w:proofErr w:type="spellEnd"/>
-      <w:r>
-        <w:rPr>
-          <w:rFonts w:ascii="Arial" w:hAnsi="Arial" w:cs="Arial"/>
-          <w:b/>
-          <w:sz w:val="20"/>
-          <w:szCs w:val="20"/>
-        </w:rPr>
-        <w:t>):</w:t>
+        <w:t>Base Stim. Dur. (s):</w:t>
       </w:r>
       <w:r>
         <w:rPr>
@@ -3124,47 +2958,7 @@
           <w:sz w:val="20"/>
           <w:szCs w:val="20"/>
         </w:rPr>
-        <w:t xml:space="preserve">Test Stim. </w:t>
-      </w:r>
-      <w:proofErr w:type="spellStart"/>
-      <w:r>
-        <w:rPr>
-          <w:rFonts w:ascii="Arial" w:hAnsi="Arial" w:cs="Arial"/>
-          <w:b/>
-          <w:sz w:val="20"/>
-          <w:szCs w:val="20"/>
-        </w:rPr>
-        <w:t>Dur</w:t>
-      </w:r>
-      <w:proofErr w:type="spellEnd"/>
-      <w:r>
-        <w:rPr>
-          <w:rFonts w:ascii="Arial" w:hAnsi="Arial" w:cs="Arial"/>
-          <w:b/>
-          <w:sz w:val="20"/>
-          <w:szCs w:val="20"/>
-        </w:rPr>
-        <w:t>. (</w:t>
-      </w:r>
-      <w:proofErr w:type="spellStart"/>
-      <w:r>
-        <w:rPr>
-          <w:rFonts w:ascii="Arial" w:hAnsi="Arial" w:cs="Arial"/>
-          <w:b/>
-          <w:sz w:val="20"/>
-          <w:szCs w:val="20"/>
-        </w:rPr>
-        <w:t>s</w:t>
-      </w:r>
-      <w:proofErr w:type="spellEnd"/>
-      <w:r>
-        <w:rPr>
-          <w:rFonts w:ascii="Arial" w:hAnsi="Arial" w:cs="Arial"/>
-          <w:b/>
-          <w:sz w:val="20"/>
-          <w:szCs w:val="20"/>
-        </w:rPr>
-        <w:t>):</w:t>
+        <w:t>Test Stim. Dur. (s):</w:t>
       </w:r>
       <w:r>
         <w:rPr>
@@ -3872,34 +3666,15 @@
           <w:sz w:val="20"/>
           <w:szCs w:val="20"/>
         </w:rPr>
-        <w:t>st</w:t>
-      </w:r>
-      <w:bookmarkStart w:id="0" w:name="_GoBack"/>
-      <w:bookmarkEnd w:id="0"/>
-      <w:r>
-        <w:rPr>
-          <w:rFonts w:ascii="Arial" w:hAnsi="Arial" w:cs="Arial"/>
-          <w:sz w:val="20"/>
-          <w:szCs w:val="20"/>
-        </w:rPr>
-        <w:t>eepness</w:t>
-      </w:r>
-      <w:r>
-        <w:rPr>
-          <w:rFonts w:ascii="Arial" w:hAnsi="Arial" w:cs="Arial"/>
-          <w:sz w:val="20"/>
-          <w:szCs w:val="20"/>
-        </w:rPr>
-        <w:t xml:space="preserve"> of the </w:t>
-      </w:r>
-      <w:proofErr w:type="gramStart"/>
-      <w:r>
-        <w:rPr>
-          <w:rFonts w:ascii="Arial" w:hAnsi="Arial" w:cs="Arial"/>
-          <w:sz w:val="20"/>
-          <w:szCs w:val="20"/>
-        </w:rPr>
-        <w:t>function</w:t>
+        <w:t>steepness</w:t>
+      </w:r>
+      <w:r>
+        <w:rPr>
+          <w:rFonts w:ascii="Arial" w:hAnsi="Arial" w:cs="Arial"/>
+          <w:sz w:val="20"/>
+          <w:szCs w:val="20"/>
+        </w:rPr>
+        <w:t xml:space="preserve"> of the function</w:t>
       </w:r>
       <w:r>
         <w:rPr>
@@ -3909,7 +3684,6 @@
         </w:rPr>
         <w:t>.</w:t>
       </w:r>
-      <w:proofErr w:type="gramEnd"/>
     </w:p>
     <w:sectPr>
       <w:headerReference w:type="default" r:id="rId10"/>

</xml_diff>

<commit_message>
EOG: Tuned up saccade algorithm and related plotting
Also adjusted figure for Matlab in lab room.

Signed-off-by: John Maunsell <maunsell@uchicago.edu>
</commit_message>
<xml_diff>
--- a/Contrast Thresholds/Contrast Thresholds Guide.docx
+++ b/Contrast Thresholds/Contrast Thresholds Guide.docx
@@ -7,6 +7,11 @@
         <w:pStyle w:val="Header"/>
         <w:jc w:val="center"/>
       </w:pPr>
+      <w:r>
+        <w:t xml:space="preserve"> </w:t>
+      </w:r>
+      <w:bookmarkStart w:id="0" w:name="_GoBack"/>
+      <w:bookmarkEnd w:id="0"/>
       <w:r>
         <w:t>NSCI 20100 Neuroscience Laboratory</w:t>
       </w:r>
@@ -1030,25 +1035,7 @@
           <w:sz w:val="20"/>
           <w:szCs w:val="20"/>
         </w:rPr>
-        <w:t>1) Log into the “</w:t>
-      </w:r>
-      <w:proofErr w:type="spellStart"/>
-      <w:r>
-        <w:rPr>
-          <w:rFonts w:ascii="Arial" w:hAnsi="Arial" w:cs="Arial"/>
-          <w:sz w:val="20"/>
-          <w:szCs w:val="20"/>
-        </w:rPr>
-        <w:t>labuser</w:t>
-      </w:r>
-      <w:proofErr w:type="spellEnd"/>
-      <w:r>
-        <w:rPr>
-          <w:rFonts w:ascii="Arial" w:hAnsi="Arial" w:cs="Arial"/>
-          <w:sz w:val="20"/>
-          <w:szCs w:val="20"/>
-        </w:rPr>
-        <w:t>” account.</w:t>
+        <w:t>1) Log into the “labuser” account.</w:t>
       </w:r>
       <w:r>
         <w:rPr>
@@ -1206,25 +1193,7 @@
           <w:sz w:val="20"/>
           <w:szCs w:val="20"/>
         </w:rPr>
-        <w:t>Launch the Contrast Threshold application by entering “</w:t>
-      </w:r>
-      <w:proofErr w:type="spellStart"/>
-      <w:r>
-        <w:rPr>
-          <w:rFonts w:ascii="Arial" w:hAnsi="Arial" w:cs="Arial"/>
-          <w:sz w:val="20"/>
-          <w:szCs w:val="20"/>
-        </w:rPr>
-        <w:t>contrastThreshold</w:t>
-      </w:r>
-      <w:proofErr w:type="spellEnd"/>
-      <w:r>
-        <w:rPr>
-          <w:rFonts w:ascii="Arial" w:hAnsi="Arial" w:cs="Arial"/>
-          <w:sz w:val="20"/>
-          <w:szCs w:val="20"/>
-        </w:rPr>
-        <w:t xml:space="preserve">” (no space) in the Matlab “Command Window” at </w:t>
+        <w:t xml:space="preserve">Launch the Contrast Threshold application by entering “contrastThreshold” (no space) in the Matlab “Command Window” at </w:t>
       </w:r>
       <w:r>
         <w:rPr>
@@ -2369,27 +2338,7 @@
           <w:sz w:val="20"/>
           <w:szCs w:val="20"/>
         </w:rPr>
-        <w:t>Inter-</w:t>
-      </w:r>
-      <w:proofErr w:type="gramStart"/>
-      <w:r>
-        <w:rPr>
-          <w:rFonts w:ascii="Arial" w:hAnsi="Arial" w:cs="Arial"/>
-          <w:b/>
-          <w:sz w:val="20"/>
-          <w:szCs w:val="20"/>
-        </w:rPr>
-        <w:t>trial</w:t>
-      </w:r>
-      <w:proofErr w:type="gramEnd"/>
-      <w:r>
-        <w:rPr>
-          <w:rFonts w:ascii="Arial" w:hAnsi="Arial" w:cs="Arial"/>
-          <w:b/>
-          <w:sz w:val="20"/>
-          <w:szCs w:val="20"/>
-        </w:rPr>
-        <w:t xml:space="preserve"> Duration</w:t>
+        <w:t>Inter-trial Duration</w:t>
       </w:r>
       <w:r>
         <w:rPr>
@@ -2945,47 +2894,7 @@
           <w:sz w:val="20"/>
           <w:szCs w:val="20"/>
         </w:rPr>
-        <w:t xml:space="preserve">Inter-trial </w:t>
-      </w:r>
-      <w:proofErr w:type="spellStart"/>
-      <w:r>
-        <w:rPr>
-          <w:rFonts w:ascii="Arial" w:hAnsi="Arial" w:cs="Arial"/>
-          <w:b/>
-          <w:sz w:val="20"/>
-          <w:szCs w:val="20"/>
-        </w:rPr>
-        <w:t>Dur</w:t>
-      </w:r>
-      <w:proofErr w:type="spellEnd"/>
-      <w:r>
-        <w:rPr>
-          <w:rFonts w:ascii="Arial" w:hAnsi="Arial" w:cs="Arial"/>
-          <w:b/>
-          <w:sz w:val="20"/>
-          <w:szCs w:val="20"/>
-        </w:rPr>
-        <w:t>. (</w:t>
-      </w:r>
-      <w:proofErr w:type="spellStart"/>
-      <w:r>
-        <w:rPr>
-          <w:rFonts w:ascii="Arial" w:hAnsi="Arial" w:cs="Arial"/>
-          <w:b/>
-          <w:sz w:val="20"/>
-          <w:szCs w:val="20"/>
-        </w:rPr>
-        <w:t>s</w:t>
-      </w:r>
-      <w:proofErr w:type="spellEnd"/>
-      <w:r>
-        <w:rPr>
-          <w:rFonts w:ascii="Arial" w:hAnsi="Arial" w:cs="Arial"/>
-          <w:b/>
-          <w:sz w:val="20"/>
-          <w:szCs w:val="20"/>
-        </w:rPr>
-        <w:t>):</w:t>
+        <w:t>Inter-trial Dur. (s):</w:t>
       </w:r>
       <w:r>
         <w:rPr>
@@ -3030,47 +2939,7 @@
           <w:sz w:val="20"/>
           <w:szCs w:val="20"/>
         </w:rPr>
-        <w:t xml:space="preserve">Base Stim. </w:t>
-      </w:r>
-      <w:proofErr w:type="spellStart"/>
-      <w:r>
-        <w:rPr>
-          <w:rFonts w:ascii="Arial" w:hAnsi="Arial" w:cs="Arial"/>
-          <w:b/>
-          <w:sz w:val="20"/>
-          <w:szCs w:val="20"/>
-        </w:rPr>
-        <w:t>Dur</w:t>
-      </w:r>
-      <w:proofErr w:type="spellEnd"/>
-      <w:r>
-        <w:rPr>
-          <w:rFonts w:ascii="Arial" w:hAnsi="Arial" w:cs="Arial"/>
-          <w:b/>
-          <w:sz w:val="20"/>
-          <w:szCs w:val="20"/>
-        </w:rPr>
-        <w:t>. (</w:t>
-      </w:r>
-      <w:proofErr w:type="spellStart"/>
-      <w:r>
-        <w:rPr>
-          <w:rFonts w:ascii="Arial" w:hAnsi="Arial" w:cs="Arial"/>
-          <w:b/>
-          <w:sz w:val="20"/>
-          <w:szCs w:val="20"/>
-        </w:rPr>
-        <w:t>s</w:t>
-      </w:r>
-      <w:proofErr w:type="spellEnd"/>
-      <w:r>
-        <w:rPr>
-          <w:rFonts w:ascii="Arial" w:hAnsi="Arial" w:cs="Arial"/>
-          <w:b/>
-          <w:sz w:val="20"/>
-          <w:szCs w:val="20"/>
-        </w:rPr>
-        <w:t>):</w:t>
+        <w:t>Base Stim. Dur. (s):</w:t>
       </w:r>
       <w:r>
         <w:rPr>
@@ -3123,47 +2992,7 @@
           <w:sz w:val="20"/>
           <w:szCs w:val="20"/>
         </w:rPr>
-        <w:t xml:space="preserve">Test Stim. </w:t>
-      </w:r>
-      <w:proofErr w:type="spellStart"/>
-      <w:r>
-        <w:rPr>
-          <w:rFonts w:ascii="Arial" w:hAnsi="Arial" w:cs="Arial"/>
-          <w:b/>
-          <w:sz w:val="20"/>
-          <w:szCs w:val="20"/>
-        </w:rPr>
-        <w:t>Dur</w:t>
-      </w:r>
-      <w:proofErr w:type="spellEnd"/>
-      <w:r>
-        <w:rPr>
-          <w:rFonts w:ascii="Arial" w:hAnsi="Arial" w:cs="Arial"/>
-          <w:b/>
-          <w:sz w:val="20"/>
-          <w:szCs w:val="20"/>
-        </w:rPr>
-        <w:t>. (</w:t>
-      </w:r>
-      <w:proofErr w:type="spellStart"/>
-      <w:r>
-        <w:rPr>
-          <w:rFonts w:ascii="Arial" w:hAnsi="Arial" w:cs="Arial"/>
-          <w:b/>
-          <w:sz w:val="20"/>
-          <w:szCs w:val="20"/>
-        </w:rPr>
-        <w:t>s</w:t>
-      </w:r>
-      <w:proofErr w:type="spellEnd"/>
-      <w:r>
-        <w:rPr>
-          <w:rFonts w:ascii="Arial" w:hAnsi="Arial" w:cs="Arial"/>
-          <w:b/>
-          <w:sz w:val="20"/>
-          <w:szCs w:val="20"/>
-        </w:rPr>
-        <w:t>):</w:t>
+        <w:t>Test Stim. Dur. (s):</w:t>
       </w:r>
       <w:r>
         <w:rPr>
@@ -3505,17 +3334,7 @@
           <w:sz w:val="20"/>
           <w:szCs w:val="20"/>
         </w:rPr>
-        <w:t>Controls are disabled while the display is hid</w:t>
-      </w:r>
-      <w:bookmarkStart w:id="0" w:name="_GoBack"/>
-      <w:bookmarkEnd w:id="0"/>
-      <w:r>
-        <w:rPr>
-          <w:rFonts w:ascii="Arial" w:hAnsi="Arial" w:cs="Arial"/>
-          <w:sz w:val="20"/>
-          <w:szCs w:val="20"/>
-        </w:rPr>
-        <w:t>den.</w:t>
+        <w:t>Controls are disabled while the display is hidden.</w:t>
       </w:r>
     </w:p>
     <w:p>

</xml_diff>